<commit_message>
Ver1.2 - NF Reqs, Risks - Final changes
Fix non-functional requirements and risk assessment, removing POC from this version.
</commit_message>
<xml_diff>
--- a/Documents/ARD.docx
+++ b/Documents/ARD.docx
@@ -469,7 +469,6 @@
           <w:szCs w:val="32"/>
         </w:rPr>
       </w:pPr>
-      <w:proofErr w:type="spellStart"/>
       <w:r>
         <w:rPr>
           <w:rFonts w:ascii="Eras Bold ITC" w:eastAsia="Times New Roman" w:hAnsi="Eras Bold ITC" w:cs="Arial"/>
@@ -477,29 +476,8 @@
           <w:sz w:val="32"/>
           <w:szCs w:val="32"/>
         </w:rPr>
-        <w:t>Nofar</w:t>
-      </w:r>
-      <w:proofErr w:type="spellEnd"/>
-      <w:r>
-        <w:rPr>
-          <w:rFonts w:ascii="Eras Bold ITC" w:eastAsia="Times New Roman" w:hAnsi="Eras Bold ITC" w:cs="Arial"/>
-          <w:color w:val="FFFFFF" w:themeColor="background1"/>
-          <w:sz w:val="32"/>
-          <w:szCs w:val="32"/>
-        </w:rPr>
-        <w:t xml:space="preserve"> Cohen </w:t>
-      </w:r>
-      <w:proofErr w:type="spellStart"/>
-      <w:r>
-        <w:rPr>
-          <w:rFonts w:ascii="Eras Bold ITC" w:eastAsia="Times New Roman" w:hAnsi="Eras Bold ITC" w:cs="Arial"/>
-          <w:color w:val="FFFFFF" w:themeColor="background1"/>
-          <w:sz w:val="32"/>
-          <w:szCs w:val="32"/>
-        </w:rPr>
-        <w:t>Sedek</w:t>
-      </w:r>
-      <w:proofErr w:type="spellEnd"/>
+        <w:t>Nofar Cohen Sedek</w:t>
+      </w:r>
     </w:p>
     <w:p>
       <w:pPr>
@@ -623,7 +601,7 @@
           <w:sz w:val="28"/>
           <w:szCs w:val="28"/>
         </w:rPr>
-        <w:t>1</w:t>
+        <w:t>2</w:t>
       </w:r>
     </w:p>
     <w:p>
@@ -658,7 +636,6 @@
           <w:szCs w:val="28"/>
         </w:rPr>
       </w:pPr>
-      <w:proofErr w:type="gramStart"/>
       <w:r>
         <w:rPr>
           <w:sz w:val="28"/>
@@ -673,7 +650,6 @@
         </w:rPr>
         <w:t>.</w:t>
       </w:r>
-      <w:proofErr w:type="gramEnd"/>
       <w:r>
         <w:rPr>
           <w:sz w:val="28"/>
@@ -809,17 +785,8 @@
           <w:sz w:val="28"/>
           <w:szCs w:val="28"/>
         </w:rPr>
-        <w:t>…</w:t>
-      </w:r>
-      <w:proofErr w:type="gramStart"/>
-      <w:r>
-        <w:rPr>
-          <w:sz w:val="28"/>
-          <w:szCs w:val="28"/>
-        </w:rPr>
-        <w:t>…..</w:t>
-      </w:r>
-      <w:proofErr w:type="gramEnd"/>
+        <w:t>……..</w:t>
+      </w:r>
       <w:r>
         <w:rPr>
           <w:sz w:val="28"/>
@@ -864,7 +831,6 @@
         </w:rPr>
         <w:t>……………………………………………………………</w:t>
       </w:r>
-      <w:proofErr w:type="gramStart"/>
       <w:r>
         <w:rPr>
           <w:sz w:val="28"/>
@@ -872,7 +838,6 @@
         </w:rPr>
         <w:t>…..</w:t>
       </w:r>
-      <w:proofErr w:type="gramEnd"/>
       <w:r>
         <w:rPr>
           <w:sz w:val="28"/>
@@ -1267,15 +1232,7 @@
           <w:sz w:val="28"/>
           <w:szCs w:val="28"/>
         </w:rPr>
-        <w:t xml:space="preserve"> ……………</w:t>
-      </w:r>
-      <w:proofErr w:type="gramStart"/>
-      <w:r>
-        <w:rPr>
-          <w:sz w:val="28"/>
-          <w:szCs w:val="28"/>
-        </w:rPr>
-        <w:t>…</w:t>
+        <w:t xml:space="preserve"> ………………</w:t>
       </w:r>
       <w:r>
         <w:rPr>
@@ -1284,7 +1241,6 @@
         </w:rPr>
         <w:t>..</w:t>
       </w:r>
-      <w:proofErr w:type="gramEnd"/>
       <w:r>
         <w:rPr>
           <w:sz w:val="28"/>
@@ -1422,17 +1378,8 @@
           <w:sz w:val="28"/>
           <w:szCs w:val="28"/>
         </w:rPr>
-        <w:t xml:space="preserve"> ………………………………………………………</w:t>
-      </w:r>
-      <w:proofErr w:type="gramStart"/>
-      <w:r>
-        <w:rPr>
-          <w:sz w:val="28"/>
-          <w:szCs w:val="28"/>
-        </w:rPr>
-        <w:t>…..</w:t>
-      </w:r>
-      <w:proofErr w:type="gramEnd"/>
+        <w:t xml:space="preserve"> …………………………………………………………..</w:t>
+      </w:r>
       <w:r>
         <w:rPr>
           <w:sz w:val="28"/>
@@ -1607,17 +1554,8 @@
           <w:sz w:val="28"/>
           <w:szCs w:val="28"/>
         </w:rPr>
-        <w:t>………………………………………………</w:t>
-      </w:r>
-      <w:proofErr w:type="gramStart"/>
-      <w:r>
-        <w:rPr>
-          <w:sz w:val="28"/>
-          <w:szCs w:val="28"/>
-        </w:rPr>
-        <w:t>…..</w:t>
-      </w:r>
-      <w:proofErr w:type="gramEnd"/>
+        <w:t>…………………………………………………..</w:t>
+      </w:r>
       <w:r>
         <w:rPr>
           <w:sz w:val="28"/>
@@ -1713,17 +1651,8 @@
           <w:sz w:val="28"/>
           <w:szCs w:val="28"/>
         </w:rPr>
-        <w:t>……………………………………………………………………</w:t>
-      </w:r>
-      <w:proofErr w:type="gramStart"/>
-      <w:r>
-        <w:rPr>
-          <w:sz w:val="28"/>
-          <w:szCs w:val="28"/>
-        </w:rPr>
-        <w:t>…..</w:t>
-      </w:r>
-      <w:proofErr w:type="gramEnd"/>
+        <w:t>………………………………………………………………………..</w:t>
+      </w:r>
       <w:r>
         <w:rPr>
           <w:sz w:val="28"/>
@@ -1766,17 +1695,8 @@
           <w:sz w:val="28"/>
           <w:szCs w:val="28"/>
         </w:rPr>
-        <w:t xml:space="preserve"> ………………………………………………………</w:t>
-      </w:r>
-      <w:proofErr w:type="gramStart"/>
-      <w:r>
-        <w:rPr>
-          <w:sz w:val="28"/>
-          <w:szCs w:val="28"/>
-        </w:rPr>
-        <w:t>…..</w:t>
-      </w:r>
-      <w:proofErr w:type="gramEnd"/>
+        <w:t xml:space="preserve"> …………………………………………………………..</w:t>
+      </w:r>
       <w:r>
         <w:rPr>
           <w:sz w:val="28"/>
@@ -1863,17 +1783,8 @@
           <w:sz w:val="28"/>
           <w:szCs w:val="28"/>
         </w:rPr>
-        <w:t xml:space="preserve"> ………………………………………………………………………</w:t>
-      </w:r>
-      <w:proofErr w:type="gramStart"/>
-      <w:r>
-        <w:rPr>
-          <w:sz w:val="28"/>
-          <w:szCs w:val="28"/>
-        </w:rPr>
-        <w:t>…..</w:t>
-      </w:r>
-      <w:proofErr w:type="gramEnd"/>
+        <w:t xml:space="preserve"> …………………………………………………………………………..</w:t>
+      </w:r>
       <w:r>
         <w:rPr>
           <w:sz w:val="28"/>
@@ -1918,23 +1829,7 @@
           <w:sz w:val="28"/>
           <w:szCs w:val="28"/>
         </w:rPr>
-        <w:t>………………………………</w:t>
-      </w:r>
-      <w:proofErr w:type="gramStart"/>
-      <w:r>
-        <w:rPr>
-          <w:sz w:val="28"/>
-          <w:szCs w:val="28"/>
-        </w:rPr>
-        <w:t>…..</w:t>
-      </w:r>
-      <w:proofErr w:type="gramEnd"/>
-      <w:r>
-        <w:rPr>
-          <w:sz w:val="28"/>
-          <w:szCs w:val="28"/>
-        </w:rPr>
-        <w:t xml:space="preserve">…………………………………….. </w:t>
+        <w:t xml:space="preserve">…………………………………..…………………………………….. </w:t>
       </w:r>
       <w:r>
         <w:rPr>
@@ -1950,70 +1845,6 @@
         </w:rPr>
         <w:t>6</w:t>
       </w:r>
-    </w:p>
-    <w:p>
-      <w:pPr>
-        <w:bidi w:val="0"/>
-        <w:spacing w:line="240" w:lineRule="auto"/>
-        <w:jc w:val="center"/>
-        <w:rPr>
-          <w:sz w:val="28"/>
-          <w:szCs w:val="28"/>
-        </w:rPr>
-      </w:pPr>
-      <w:r>
-        <w:rPr>
-          <w:sz w:val="28"/>
-          <w:szCs w:val="28"/>
-        </w:rPr>
-        <w:t>Proof of Concept (PoC) Plan</w:t>
-      </w:r>
-      <w:r>
-        <w:rPr>
-          <w:sz w:val="28"/>
-          <w:szCs w:val="28"/>
-        </w:rPr>
-        <w:t xml:space="preserve"> ………………………………………………………</w:t>
-      </w:r>
-      <w:proofErr w:type="gramStart"/>
-      <w:r>
-        <w:rPr>
-          <w:sz w:val="28"/>
-          <w:szCs w:val="28"/>
-        </w:rPr>
-        <w:t>…..</w:t>
-      </w:r>
-      <w:proofErr w:type="gramEnd"/>
-      <w:r>
-        <w:rPr>
-          <w:sz w:val="28"/>
-          <w:szCs w:val="28"/>
-        </w:rPr>
-        <w:t xml:space="preserve"> </w:t>
-      </w:r>
-      <w:r>
-        <w:rPr>
-          <w:sz w:val="28"/>
-          <w:szCs w:val="28"/>
-        </w:rPr>
-        <w:t>2</w:t>
-      </w:r>
-      <w:r>
-        <w:rPr>
-          <w:sz w:val="28"/>
-          <w:szCs w:val="28"/>
-        </w:rPr>
-        <w:t>7</w:t>
-      </w:r>
-    </w:p>
-    <w:p>
-      <w:pPr>
-        <w:bidi w:val="0"/>
-        <w:rPr>
-          <w:sz w:val="28"/>
-          <w:szCs w:val="28"/>
-        </w:rPr>
-      </w:pPr>
       <w:r>
         <w:rPr>
           <w:sz w:val="28"/>
@@ -2085,25 +1916,7 @@
           <w:szCs w:val="28"/>
         </w:rPr>
         <w:br/>
-        <w:t xml:space="preserve">Headcount allocation is an intuitive and advanced system for managing teams and projects. Its purpose is to provide team managers with intelligent tools for effective human </w:t>
-      </w:r>
-      <w:proofErr w:type="gramStart"/>
-      <w:r>
-        <w:rPr>
-          <w:rFonts w:asciiTheme="majorHAnsi" w:eastAsia="Times New Roman" w:hAnsiTheme="majorHAnsi" w:cs="Arial"/>
-          <w:sz w:val="28"/>
-          <w:szCs w:val="28"/>
-        </w:rPr>
-        <w:t>resource</w:t>
-      </w:r>
-      <w:proofErr w:type="gramEnd"/>
-      <w:r>
-        <w:rPr>
-          <w:rFonts w:asciiTheme="majorHAnsi" w:eastAsia="Times New Roman" w:hAnsiTheme="majorHAnsi" w:cs="Arial"/>
-          <w:sz w:val="28"/>
-          <w:szCs w:val="28"/>
-        </w:rPr>
-        <w:t xml:space="preserve"> and task management. The system enables rapid problem identification, management of complex scenarios, and tailored solutions to streamline daily operations and enhance collaboration between managers and employees.</w:t>
+        <w:t>Headcount allocation is an intuitive and advanced system for managing teams and projects. Its purpose is to provide team managers with intelligent tools for effective human resource and task management. The system enables rapid problem identification, management of complex scenarios, and tailored solutions to streamline daily operations and enhance collaboration between managers and employees.</w:t>
       </w:r>
     </w:p>
     <w:p>
@@ -2318,25 +2131,7 @@
           <w:sz w:val="28"/>
           <w:szCs w:val="28"/>
         </w:rPr>
-        <w:t xml:space="preserve">This approach ensures swift and accurate responses to unforeseen problems, enhances operational efficiency, and improves team productivity while saving </w:t>
-      </w:r>
-      <w:proofErr w:type="gramStart"/>
-      <w:r>
-        <w:rPr>
-          <w:rFonts w:asciiTheme="majorHAnsi" w:eastAsia="Times New Roman" w:hAnsiTheme="majorHAnsi" w:cs="Arial"/>
-          <w:sz w:val="28"/>
-          <w:szCs w:val="28"/>
-        </w:rPr>
-        <w:t>managers</w:t>
-      </w:r>
-      <w:proofErr w:type="gramEnd"/>
-      <w:r>
-        <w:rPr>
-          <w:rFonts w:asciiTheme="majorHAnsi" w:eastAsia="Times New Roman" w:hAnsiTheme="majorHAnsi" w:cs="Arial"/>
-          <w:sz w:val="28"/>
-          <w:szCs w:val="28"/>
-        </w:rPr>
-        <w:t xml:space="preserve"> valuable time.</w:t>
+        <w:t>This approach ensures swift and accurate responses to unforeseen problems, enhances operational efficiency, and improves team productivity while saving managers valuable time.</w:t>
       </w:r>
     </w:p>
     <w:p>
@@ -2927,25 +2722,7 @@
           <w:sz w:val="28"/>
           <w:szCs w:val="28"/>
         </w:rPr>
-        <w:t xml:space="preserve">Clear </w:t>
-      </w:r>
-      <w:proofErr w:type="gramStart"/>
-      <w:r>
-        <w:rPr>
-          <w:rFonts w:asciiTheme="majorHAnsi" w:eastAsia="Times New Roman" w:hAnsiTheme="majorHAnsi" w:cs="Arial"/>
-          <w:sz w:val="28"/>
-          <w:szCs w:val="28"/>
-        </w:rPr>
-        <w:t>specification</w:t>
-      </w:r>
-      <w:proofErr w:type="gramEnd"/>
-      <w:r>
-        <w:rPr>
-          <w:rFonts w:asciiTheme="majorHAnsi" w:eastAsia="Times New Roman" w:hAnsiTheme="majorHAnsi" w:cs="Arial"/>
-          <w:sz w:val="28"/>
-          <w:szCs w:val="28"/>
-        </w:rPr>
-        <w:t xml:space="preserve"> of requirements, processes, and issues for continuous improvement.</w:t>
+        <w:t>Clear specification of requirements, processes, and issues for continuous improvement.</w:t>
       </w:r>
     </w:p>
     <w:p>
@@ -3201,25 +2978,7 @@
           <w:sz w:val="28"/>
           <w:szCs w:val="28"/>
         </w:rPr>
-        <w:t xml:space="preserve">A smart mechanism presenting options to resolve the issue (e.g., available employees matching </w:t>
-      </w:r>
-      <w:proofErr w:type="gramStart"/>
-      <w:r>
-        <w:rPr>
-          <w:rFonts w:asciiTheme="majorHAnsi" w:eastAsia="Times New Roman" w:hAnsiTheme="majorHAnsi" w:cs="Arial"/>
-          <w:sz w:val="28"/>
-          <w:szCs w:val="28"/>
-        </w:rPr>
-        <w:t>required</w:t>
-      </w:r>
-      <w:proofErr w:type="gramEnd"/>
-      <w:r>
-        <w:rPr>
-          <w:rFonts w:asciiTheme="majorHAnsi" w:eastAsia="Times New Roman" w:hAnsiTheme="majorHAnsi" w:cs="Arial"/>
-          <w:sz w:val="28"/>
-          <w:szCs w:val="28"/>
-        </w:rPr>
-        <w:t xml:space="preserve"> traits).</w:t>
+        <w:t>A smart mechanism presenting options to resolve the issue (e.g., available employees matching required traits).</w:t>
       </w:r>
     </w:p>
     <w:p>
@@ -3566,25 +3325,7 @@
           <w:sz w:val="28"/>
           <w:szCs w:val="28"/>
         </w:rPr>
-        <w:t xml:space="preserve">Organizations with dynamic teams </w:t>
-      </w:r>
-      <w:proofErr w:type="gramStart"/>
-      <w:r>
-        <w:rPr>
-          <w:rFonts w:asciiTheme="majorHAnsi" w:eastAsia="Times New Roman" w:hAnsiTheme="majorHAnsi" w:cs="Arial"/>
-          <w:sz w:val="28"/>
-          <w:szCs w:val="28"/>
-        </w:rPr>
-        <w:t>requiring</w:t>
-      </w:r>
-      <w:proofErr w:type="gramEnd"/>
-      <w:r>
-        <w:rPr>
-          <w:rFonts w:asciiTheme="majorHAnsi" w:eastAsia="Times New Roman" w:hAnsiTheme="majorHAnsi" w:cs="Arial"/>
-          <w:sz w:val="28"/>
-          <w:szCs w:val="28"/>
-        </w:rPr>
-        <w:t xml:space="preserve"> real-time adjustments.</w:t>
+        <w:t>Organizations with dynamic teams requiring real-time adjustments.</w:t>
       </w:r>
     </w:p>
     <w:p>
@@ -4512,15 +4253,7 @@
       </w:pPr>
       <w:r>
         <w:lastRenderedPageBreak/>
-        <w:t xml:space="preserve">Assign </w:t>
-      </w:r>
-      <w:proofErr w:type="gramStart"/>
-      <w:r>
-        <w:t>employee</w:t>
-      </w:r>
-      <w:proofErr w:type="gramEnd"/>
-      <w:r>
-        <w:t xml:space="preserve"> to project:</w:t>
+        <w:t>Assign employee to project:</w:t>
       </w:r>
     </w:p>
     <w:p>
@@ -4549,25 +4282,7 @@
           <w:sz w:val="28"/>
           <w:szCs w:val="28"/>
         </w:rPr>
-        <w:t xml:space="preserve">The manager assigns </w:t>
-      </w:r>
-      <w:proofErr w:type="gramStart"/>
-      <w:r>
-        <w:rPr>
-          <w:rFonts w:asciiTheme="majorHAnsi" w:hAnsiTheme="majorHAnsi"/>
-          <w:sz w:val="28"/>
-          <w:szCs w:val="28"/>
-        </w:rPr>
-        <w:t>employee</w:t>
-      </w:r>
-      <w:proofErr w:type="gramEnd"/>
-      <w:r>
-        <w:rPr>
-          <w:rFonts w:asciiTheme="majorHAnsi" w:hAnsiTheme="majorHAnsi"/>
-          <w:sz w:val="28"/>
-          <w:szCs w:val="28"/>
-        </w:rPr>
-        <w:t xml:space="preserve"> to existing project.</w:t>
+        <w:t>The manager assigns employee to existing project.</w:t>
       </w:r>
     </w:p>
     <w:p>
@@ -4717,25 +4432,7 @@
           <w:sz w:val="28"/>
           <w:szCs w:val="28"/>
         </w:rPr>
-        <w:t xml:space="preserve">The employee is </w:t>
-      </w:r>
-      <w:proofErr w:type="gramStart"/>
-      <w:r>
-        <w:rPr>
-          <w:rFonts w:asciiTheme="majorHAnsi" w:hAnsiTheme="majorHAnsi"/>
-          <w:sz w:val="28"/>
-          <w:szCs w:val="28"/>
-        </w:rPr>
-        <w:t>assign</w:t>
-      </w:r>
-      <w:proofErr w:type="gramEnd"/>
-      <w:r>
-        <w:rPr>
-          <w:rFonts w:asciiTheme="majorHAnsi" w:hAnsiTheme="majorHAnsi"/>
-          <w:sz w:val="28"/>
-          <w:szCs w:val="28"/>
-        </w:rPr>
-        <w:t xml:space="preserve"> to the project</w:t>
+        <w:t>The employee is assign to the project</w:t>
       </w:r>
     </w:p>
     <w:p>
@@ -4821,25 +4518,7 @@
           <w:sz w:val="28"/>
           <w:szCs w:val="28"/>
         </w:rPr>
-        <w:t xml:space="preserve">The manager selects the option of assigning </w:t>
-      </w:r>
-      <w:proofErr w:type="gramStart"/>
-      <w:r>
-        <w:rPr>
-          <w:rFonts w:asciiTheme="majorHAnsi" w:hAnsiTheme="majorHAnsi"/>
-          <w:sz w:val="28"/>
-          <w:szCs w:val="28"/>
-        </w:rPr>
-        <w:t>employee</w:t>
-      </w:r>
-      <w:proofErr w:type="gramEnd"/>
-      <w:r>
-        <w:rPr>
-          <w:rFonts w:asciiTheme="majorHAnsi" w:hAnsiTheme="majorHAnsi"/>
-          <w:sz w:val="28"/>
-          <w:szCs w:val="28"/>
-        </w:rPr>
-        <w:t xml:space="preserve"> to a project.</w:t>
+        <w:t>The manager selects the option of assigning employee to a project.</w:t>
       </w:r>
     </w:p>
     <w:p>
@@ -4891,25 +4570,7 @@
           <w:sz w:val="28"/>
           <w:szCs w:val="28"/>
         </w:rPr>
-        <w:t xml:space="preserve">The system </w:t>
-      </w:r>
-      <w:proofErr w:type="gramStart"/>
-      <w:r>
-        <w:rPr>
-          <w:rFonts w:asciiTheme="majorHAnsi" w:hAnsiTheme="majorHAnsi"/>
-          <w:sz w:val="28"/>
-          <w:szCs w:val="28"/>
-        </w:rPr>
-        <w:t>checks for</w:t>
-      </w:r>
-      <w:proofErr w:type="gramEnd"/>
-      <w:r>
-        <w:rPr>
-          <w:rFonts w:asciiTheme="majorHAnsi" w:hAnsiTheme="majorHAnsi"/>
-          <w:sz w:val="28"/>
-          <w:szCs w:val="28"/>
-        </w:rPr>
-        <w:t xml:space="preserve"> employee's utilization and project's capacity and approve the assignment.</w:t>
+        <w:t>The system checks for employee's utilization and project's capacity and approve the assignment.</w:t>
       </w:r>
     </w:p>
     <w:p>
@@ -5108,43 +4769,7 @@
           <w:sz w:val="28"/>
           <w:szCs w:val="28"/>
         </w:rPr>
-        <w:t xml:space="preserve">The manager </w:t>
-      </w:r>
-      <w:proofErr w:type="gramStart"/>
-      <w:r>
-        <w:rPr>
-          <w:rFonts w:asciiTheme="majorHAnsi" w:hAnsiTheme="majorHAnsi"/>
-          <w:sz w:val="28"/>
-          <w:szCs w:val="28"/>
-        </w:rPr>
-        <w:t>open</w:t>
-      </w:r>
-      <w:proofErr w:type="gramEnd"/>
-      <w:r>
-        <w:rPr>
-          <w:rFonts w:asciiTheme="majorHAnsi" w:hAnsiTheme="majorHAnsi"/>
-          <w:sz w:val="28"/>
-          <w:szCs w:val="28"/>
-        </w:rPr>
-        <w:t xml:space="preserve"> a ticket </w:t>
-      </w:r>
-      <w:proofErr w:type="gramStart"/>
-      <w:r>
-        <w:rPr>
-          <w:rFonts w:asciiTheme="majorHAnsi" w:hAnsiTheme="majorHAnsi"/>
-          <w:sz w:val="28"/>
-          <w:szCs w:val="28"/>
-        </w:rPr>
-        <w:t>of employee's</w:t>
-      </w:r>
-      <w:proofErr w:type="gramEnd"/>
-      <w:r>
-        <w:rPr>
-          <w:rFonts w:asciiTheme="majorHAnsi" w:hAnsiTheme="majorHAnsi"/>
-          <w:sz w:val="28"/>
-          <w:szCs w:val="28"/>
-        </w:rPr>
-        <w:t xml:space="preserve"> absence.</w:t>
+        <w:t>The manager open a ticket of employee's absence.</w:t>
       </w:r>
     </w:p>
     <w:p>
@@ -5294,25 +4919,7 @@
           <w:sz w:val="28"/>
           <w:szCs w:val="28"/>
         </w:rPr>
-        <w:t xml:space="preserve">The gaps in the projects where the employee is assigned are visible to the manager </w:t>
-      </w:r>
-      <w:proofErr w:type="gramStart"/>
-      <w:r>
-        <w:rPr>
-          <w:rFonts w:asciiTheme="majorHAnsi" w:hAnsiTheme="majorHAnsi"/>
-          <w:sz w:val="28"/>
-          <w:szCs w:val="28"/>
-        </w:rPr>
-        <w:t>in</w:t>
-      </w:r>
-      <w:proofErr w:type="gramEnd"/>
-      <w:r>
-        <w:rPr>
-          <w:rFonts w:asciiTheme="majorHAnsi" w:hAnsiTheme="majorHAnsi"/>
-          <w:sz w:val="28"/>
-          <w:szCs w:val="28"/>
-        </w:rPr>
-        <w:t xml:space="preserve"> the gaps page.</w:t>
+        <w:t>The gaps in the projects where the employee is assigned are visible to the manager in the gaps page.</w:t>
       </w:r>
     </w:p>
     <w:p>
@@ -5374,25 +4981,7 @@
           <w:sz w:val="28"/>
           <w:szCs w:val="28"/>
         </w:rPr>
-        <w:t xml:space="preserve">The manager selects the option of opening </w:t>
-      </w:r>
-      <w:proofErr w:type="gramStart"/>
-      <w:r>
-        <w:rPr>
-          <w:rFonts w:asciiTheme="majorHAnsi" w:hAnsiTheme="majorHAnsi"/>
-          <w:sz w:val="28"/>
-          <w:szCs w:val="28"/>
-        </w:rPr>
-        <w:t>new</w:t>
-      </w:r>
-      <w:proofErr w:type="gramEnd"/>
-      <w:r>
-        <w:rPr>
-          <w:rFonts w:asciiTheme="majorHAnsi" w:hAnsiTheme="majorHAnsi"/>
-          <w:sz w:val="28"/>
-          <w:szCs w:val="28"/>
-        </w:rPr>
-        <w:t xml:space="preserve"> employee's absence ticket.</w:t>
+        <w:t>The manager selects the option of opening new employee's absence ticket.</w:t>
       </w:r>
     </w:p>
     <w:p>
@@ -5418,25 +5007,7 @@
           <w:sz w:val="28"/>
           <w:szCs w:val="28"/>
         </w:rPr>
-        <w:t xml:space="preserve">The manager enters the relevant employee, dates and reason </w:t>
-      </w:r>
-      <w:proofErr w:type="gramStart"/>
-      <w:r>
-        <w:rPr>
-          <w:rFonts w:asciiTheme="majorHAnsi" w:hAnsiTheme="majorHAnsi"/>
-          <w:sz w:val="28"/>
-          <w:szCs w:val="28"/>
-        </w:rPr>
-        <w:t>of</w:t>
-      </w:r>
-      <w:proofErr w:type="gramEnd"/>
-      <w:r>
-        <w:rPr>
-          <w:rFonts w:asciiTheme="majorHAnsi" w:hAnsiTheme="majorHAnsi"/>
-          <w:sz w:val="28"/>
-          <w:szCs w:val="28"/>
-        </w:rPr>
-        <w:t xml:space="preserve"> leaving.</w:t>
+        <w:t>The manager enters the relevant employee, dates and reason of leaving.</w:t>
       </w:r>
     </w:p>
     <w:p>
@@ -5462,25 +5033,7 @@
           <w:sz w:val="28"/>
           <w:szCs w:val="28"/>
         </w:rPr>
-        <w:t xml:space="preserve">The system creates gaps tickets for each project the employee is </w:t>
-      </w:r>
-      <w:proofErr w:type="gramStart"/>
-      <w:r>
-        <w:rPr>
-          <w:rFonts w:asciiTheme="majorHAnsi" w:hAnsiTheme="majorHAnsi"/>
-          <w:sz w:val="28"/>
-          <w:szCs w:val="28"/>
-        </w:rPr>
-        <w:t>assign</w:t>
-      </w:r>
-      <w:proofErr w:type="gramEnd"/>
-      <w:r>
-        <w:rPr>
-          <w:rFonts w:asciiTheme="majorHAnsi" w:hAnsiTheme="majorHAnsi"/>
-          <w:sz w:val="28"/>
-          <w:szCs w:val="28"/>
-        </w:rPr>
-        <w:t xml:space="preserve"> to, with details of the gaps.</w:t>
+        <w:t>The system creates gaps tickets for each project the employee is assign to, with details of the gaps.</w:t>
       </w:r>
     </w:p>
     <w:p>
@@ -5657,25 +5210,7 @@
           <w:sz w:val="28"/>
           <w:szCs w:val="28"/>
         </w:rPr>
-        <w:t xml:space="preserve">The manager closes </w:t>
-      </w:r>
-      <w:proofErr w:type="gramStart"/>
-      <w:r>
-        <w:rPr>
-          <w:rFonts w:asciiTheme="majorHAnsi" w:hAnsiTheme="majorHAnsi"/>
-          <w:sz w:val="28"/>
-          <w:szCs w:val="28"/>
-        </w:rPr>
-        <w:t>ticket</w:t>
-      </w:r>
-      <w:proofErr w:type="gramEnd"/>
-      <w:r>
-        <w:rPr>
-          <w:rFonts w:asciiTheme="majorHAnsi" w:hAnsiTheme="majorHAnsi"/>
-          <w:sz w:val="28"/>
-          <w:szCs w:val="28"/>
-        </w:rPr>
-        <w:t xml:space="preserve"> by changing the assign of the employees between the projects.</w:t>
+        <w:t>The manager closes ticket by changing the assign of the employees between the projects.</w:t>
       </w:r>
     </w:p>
     <w:p>
@@ -5849,43 +5384,7 @@
           <w:sz w:val="28"/>
           <w:szCs w:val="28"/>
         </w:rPr>
-        <w:t xml:space="preserve">Changes </w:t>
-      </w:r>
-      <w:proofErr w:type="gramStart"/>
-      <w:r>
-        <w:rPr>
-          <w:rFonts w:asciiTheme="majorHAnsi" w:hAnsiTheme="majorHAnsi"/>
-          <w:sz w:val="28"/>
-          <w:szCs w:val="28"/>
-        </w:rPr>
-        <w:t>of</w:t>
-      </w:r>
-      <w:proofErr w:type="gramEnd"/>
-      <w:r>
-        <w:rPr>
-          <w:rFonts w:asciiTheme="majorHAnsi" w:hAnsiTheme="majorHAnsi"/>
-          <w:sz w:val="28"/>
-          <w:szCs w:val="28"/>
-        </w:rPr>
-        <w:t xml:space="preserve"> </w:t>
-      </w:r>
-      <w:proofErr w:type="gramStart"/>
-      <w:r>
-        <w:rPr>
-          <w:rFonts w:asciiTheme="majorHAnsi" w:hAnsiTheme="majorHAnsi"/>
-          <w:sz w:val="28"/>
-          <w:szCs w:val="28"/>
-        </w:rPr>
-        <w:t>employees</w:t>
-      </w:r>
-      <w:proofErr w:type="gramEnd"/>
-      <w:r>
-        <w:rPr>
-          <w:rFonts w:asciiTheme="majorHAnsi" w:hAnsiTheme="majorHAnsi"/>
-          <w:sz w:val="28"/>
-          <w:szCs w:val="28"/>
-        </w:rPr>
-        <w:t xml:space="preserve"> assignments are updated in the system and visible to the manager.</w:t>
+        <w:t>Changes of employees assignments are updated in the system and visible to the manager.</w:t>
       </w:r>
     </w:p>
     <w:p>
@@ -5999,25 +5498,7 @@
           <w:sz w:val="28"/>
           <w:szCs w:val="28"/>
         </w:rPr>
-        <w:t xml:space="preserve">The manager selects </w:t>
-      </w:r>
-      <w:proofErr w:type="gramStart"/>
-      <w:r>
-        <w:rPr>
-          <w:rFonts w:asciiTheme="majorHAnsi" w:hAnsiTheme="majorHAnsi"/>
-          <w:sz w:val="28"/>
-          <w:szCs w:val="28"/>
-        </w:rPr>
-        <w:t>option</w:t>
-      </w:r>
-      <w:proofErr w:type="gramEnd"/>
-      <w:r>
-        <w:rPr>
-          <w:rFonts w:asciiTheme="majorHAnsi" w:hAnsiTheme="majorHAnsi"/>
-          <w:sz w:val="28"/>
-          <w:szCs w:val="28"/>
-        </w:rPr>
-        <w:t xml:space="preserve"> of solving a ticket for a specific ticket.</w:t>
+        <w:t>The manager selects option of solving a ticket for a specific ticket.</w:t>
       </w:r>
     </w:p>
     <w:p>
@@ -6043,25 +5524,7 @@
           <w:sz w:val="28"/>
           <w:szCs w:val="28"/>
         </w:rPr>
-        <w:t xml:space="preserve">The system shows all the projects </w:t>
-      </w:r>
-      <w:proofErr w:type="gramStart"/>
-      <w:r>
-        <w:rPr>
-          <w:rFonts w:asciiTheme="majorHAnsi" w:hAnsiTheme="majorHAnsi"/>
-          <w:sz w:val="28"/>
-          <w:szCs w:val="28"/>
-        </w:rPr>
-        <w:t>effected</w:t>
-      </w:r>
-      <w:proofErr w:type="gramEnd"/>
-      <w:r>
-        <w:rPr>
-          <w:rFonts w:asciiTheme="majorHAnsi" w:hAnsiTheme="majorHAnsi"/>
-          <w:sz w:val="28"/>
-          <w:szCs w:val="28"/>
-        </w:rPr>
-        <w:t xml:space="preserve"> from the gap according to their priorities.</w:t>
+        <w:t>The system shows all the projects effected from the gap according to their priorities.</w:t>
       </w:r>
     </w:p>
     <w:p>
@@ -6087,25 +5550,7 @@
           <w:sz w:val="28"/>
           <w:szCs w:val="28"/>
         </w:rPr>
-        <w:t xml:space="preserve">The manager goes into each project and </w:t>
-      </w:r>
-      <w:proofErr w:type="gramStart"/>
-      <w:r>
-        <w:rPr>
-          <w:rFonts w:asciiTheme="majorHAnsi" w:hAnsiTheme="majorHAnsi"/>
-          <w:sz w:val="28"/>
-          <w:szCs w:val="28"/>
-        </w:rPr>
-        <w:t>enter</w:t>
-      </w:r>
-      <w:proofErr w:type="gramEnd"/>
-      <w:r>
-        <w:rPr>
-          <w:rFonts w:asciiTheme="majorHAnsi" w:hAnsiTheme="majorHAnsi"/>
-          <w:sz w:val="28"/>
-          <w:szCs w:val="28"/>
-        </w:rPr>
-        <w:t xml:space="preserve"> the priorities of the project's attributes.</w:t>
+        <w:t>The manager goes into each project and enter the priorities of the project's attributes.</w:t>
       </w:r>
     </w:p>
     <w:p>
@@ -6131,25 +5576,7 @@
           <w:sz w:val="28"/>
           <w:szCs w:val="28"/>
         </w:rPr>
-        <w:t xml:space="preserve">The system suggests employees </w:t>
-      </w:r>
-      <w:proofErr w:type="gramStart"/>
-      <w:r>
-        <w:rPr>
-          <w:rFonts w:asciiTheme="majorHAnsi" w:hAnsiTheme="majorHAnsi"/>
-          <w:sz w:val="28"/>
-          <w:szCs w:val="28"/>
-        </w:rPr>
-        <w:t>to fill</w:t>
-      </w:r>
-      <w:proofErr w:type="gramEnd"/>
-      <w:r>
-        <w:rPr>
-          <w:rFonts w:asciiTheme="majorHAnsi" w:hAnsiTheme="majorHAnsi"/>
-          <w:sz w:val="28"/>
-          <w:szCs w:val="28"/>
-        </w:rPr>
-        <w:t xml:space="preserve"> the gaps based on the priorities of the places with gaps in the project.</w:t>
+        <w:t>The system suggests employees to fill the gaps based on the priorities of the places with gaps in the project.</w:t>
       </w:r>
     </w:p>
     <w:p>
@@ -6245,25 +5672,7 @@
           <w:sz w:val="28"/>
           <w:szCs w:val="28"/>
         </w:rPr>
-        <w:t xml:space="preserve">saves the rate in </w:t>
-      </w:r>
-      <w:proofErr w:type="gramStart"/>
-      <w:r>
-        <w:rPr>
-          <w:rFonts w:asciiTheme="majorHAnsi" w:hAnsiTheme="majorHAnsi"/>
-          <w:sz w:val="28"/>
-          <w:szCs w:val="28"/>
-        </w:rPr>
-        <w:t>the DB</w:t>
-      </w:r>
-      <w:proofErr w:type="gramEnd"/>
-      <w:r>
-        <w:rPr>
-          <w:rFonts w:asciiTheme="majorHAnsi" w:hAnsiTheme="majorHAnsi"/>
-          <w:sz w:val="28"/>
-          <w:szCs w:val="28"/>
-        </w:rPr>
-        <w:t>.</w:t>
+        <w:t>saves the rate in the DB.</w:t>
       </w:r>
     </w:p>
     <w:p>
@@ -6565,25 +5974,7 @@
           <w:sz w:val="28"/>
           <w:szCs w:val="28"/>
         </w:rPr>
-        <w:t xml:space="preserve">The relevant </w:t>
-      </w:r>
-      <w:proofErr w:type="gramStart"/>
-      <w:r>
-        <w:rPr>
-          <w:rFonts w:asciiTheme="majorHAnsi" w:hAnsiTheme="majorHAnsi"/>
-          <w:sz w:val="28"/>
-          <w:szCs w:val="28"/>
-        </w:rPr>
-        <w:t>employee</w:t>
-      </w:r>
-      <w:proofErr w:type="gramEnd"/>
-      <w:r>
-        <w:rPr>
-          <w:rFonts w:asciiTheme="majorHAnsi" w:hAnsiTheme="majorHAnsi"/>
-          <w:sz w:val="28"/>
-          <w:szCs w:val="28"/>
-        </w:rPr>
-        <w:t xml:space="preserve"> and project are existing in the system and visible to the manager.</w:t>
+        <w:t>The relevant employee and project are existing in the system and visible to the manager.</w:t>
       </w:r>
     </w:p>
     <w:p>
@@ -6617,25 +6008,7 @@
           <w:sz w:val="28"/>
           <w:szCs w:val="28"/>
         </w:rPr>
-        <w:t xml:space="preserve">Changes </w:t>
-      </w:r>
-      <w:proofErr w:type="gramStart"/>
-      <w:r>
-        <w:rPr>
-          <w:rFonts w:asciiTheme="majorHAnsi" w:hAnsiTheme="majorHAnsi"/>
-          <w:sz w:val="28"/>
-          <w:szCs w:val="28"/>
-        </w:rPr>
-        <w:t>of</w:t>
-      </w:r>
-      <w:proofErr w:type="gramEnd"/>
-      <w:r>
-        <w:rPr>
-          <w:rFonts w:asciiTheme="majorHAnsi" w:hAnsiTheme="majorHAnsi"/>
-          <w:sz w:val="28"/>
-          <w:szCs w:val="28"/>
-        </w:rPr>
-        <w:t xml:space="preserve"> employee's assignments are updated in the system and visible to the manager.</w:t>
+        <w:t>Changes of employee's assignments are updated in the system and visible to the manager.</w:t>
       </w:r>
     </w:p>
     <w:p>
@@ -6990,25 +6363,7 @@
           <w:sz w:val="28"/>
           <w:szCs w:val="28"/>
         </w:rPr>
-        <w:t xml:space="preserve">The employee enters his details </w:t>
-      </w:r>
-      <w:proofErr w:type="gramStart"/>
-      <w:r>
-        <w:rPr>
-          <w:rFonts w:asciiTheme="majorHAnsi" w:hAnsiTheme="majorHAnsi"/>
-          <w:sz w:val="28"/>
-          <w:szCs w:val="28"/>
-        </w:rPr>
-        <w:t>to</w:t>
-      </w:r>
-      <w:proofErr w:type="gramEnd"/>
-      <w:r>
-        <w:rPr>
-          <w:rFonts w:asciiTheme="majorHAnsi" w:hAnsiTheme="majorHAnsi"/>
-          <w:sz w:val="28"/>
-          <w:szCs w:val="28"/>
-        </w:rPr>
-        <w:t xml:space="preserve"> the system- with all its attributes.</w:t>
+        <w:t>The employee enters his details to the system- with all its attributes.</w:t>
       </w:r>
     </w:p>
     <w:p>
@@ -7158,25 +6513,7 @@
           <w:sz w:val="28"/>
           <w:szCs w:val="28"/>
         </w:rPr>
-        <w:t xml:space="preserve">The </w:t>
-      </w:r>
-      <w:proofErr w:type="gramStart"/>
-      <w:r>
-        <w:rPr>
-          <w:rFonts w:asciiTheme="majorHAnsi" w:hAnsiTheme="majorHAnsi"/>
-          <w:sz w:val="28"/>
-          <w:szCs w:val="28"/>
-        </w:rPr>
-        <w:t>employee's</w:t>
-      </w:r>
-      <w:proofErr w:type="gramEnd"/>
-      <w:r>
-        <w:rPr>
-          <w:rFonts w:asciiTheme="majorHAnsi" w:hAnsiTheme="majorHAnsi"/>
-          <w:sz w:val="28"/>
-          <w:szCs w:val="28"/>
-        </w:rPr>
-        <w:t xml:space="preserve"> details are in the system.</w:t>
+        <w:t>The employee's details are in the system.</w:t>
       </w:r>
     </w:p>
     <w:p>
@@ -7601,25 +6938,7 @@
           <w:sz w:val="28"/>
           <w:szCs w:val="28"/>
         </w:rPr>
-        <w:t xml:space="preserve">The </w:t>
-      </w:r>
-      <w:proofErr w:type="gramStart"/>
-      <w:r>
-        <w:rPr>
-          <w:rFonts w:asciiTheme="majorHAnsi" w:hAnsiTheme="majorHAnsi"/>
-          <w:sz w:val="28"/>
-          <w:szCs w:val="28"/>
-        </w:rPr>
-        <w:t>employee's</w:t>
-      </w:r>
-      <w:proofErr w:type="gramEnd"/>
-      <w:r>
-        <w:rPr>
-          <w:rFonts w:asciiTheme="majorHAnsi" w:hAnsiTheme="majorHAnsi"/>
-          <w:sz w:val="28"/>
-          <w:szCs w:val="28"/>
-        </w:rPr>
-        <w:t xml:space="preserve"> details are in the system.</w:t>
+        <w:t>The employee's details are in the system.</w:t>
       </w:r>
     </w:p>
     <w:p>
@@ -7677,25 +6996,7 @@
           <w:sz w:val="28"/>
           <w:szCs w:val="28"/>
         </w:rPr>
-        <w:t xml:space="preserve">The gaps in the projects where the employee is assigned are visible to the manager </w:t>
-      </w:r>
-      <w:proofErr w:type="gramStart"/>
-      <w:r>
-        <w:rPr>
-          <w:rFonts w:asciiTheme="majorHAnsi" w:hAnsiTheme="majorHAnsi"/>
-          <w:sz w:val="28"/>
-          <w:szCs w:val="28"/>
-        </w:rPr>
-        <w:t>in</w:t>
-      </w:r>
-      <w:proofErr w:type="gramEnd"/>
-      <w:r>
-        <w:rPr>
-          <w:rFonts w:asciiTheme="majorHAnsi" w:hAnsiTheme="majorHAnsi"/>
-          <w:sz w:val="28"/>
-          <w:szCs w:val="28"/>
-        </w:rPr>
-        <w:t xml:space="preserve"> the gaps page.</w:t>
+        <w:t>The gaps in the projects where the employee is assigned are visible to the manager in the gaps page.</w:t>
       </w:r>
     </w:p>
     <w:p>
@@ -8057,25 +7358,7 @@
           <w:sz w:val="28"/>
           <w:szCs w:val="28"/>
         </w:rPr>
-        <w:t xml:space="preserve">The </w:t>
-      </w:r>
-      <w:proofErr w:type="gramStart"/>
-      <w:r>
-        <w:rPr>
-          <w:rFonts w:asciiTheme="majorHAnsi" w:hAnsiTheme="majorHAnsi"/>
-          <w:sz w:val="28"/>
-          <w:szCs w:val="28"/>
-        </w:rPr>
-        <w:t>employee's</w:t>
-      </w:r>
-      <w:proofErr w:type="gramEnd"/>
-      <w:r>
-        <w:rPr>
-          <w:rFonts w:asciiTheme="majorHAnsi" w:hAnsiTheme="majorHAnsi"/>
-          <w:sz w:val="28"/>
-          <w:szCs w:val="28"/>
-        </w:rPr>
-        <w:t xml:space="preserve"> details are in the system.</w:t>
+        <w:t>The employee's details are in the system.</w:t>
       </w:r>
     </w:p>
     <w:p>
@@ -8261,25 +7544,7 @@
           <w:sz w:val="28"/>
           <w:szCs w:val="28"/>
         </w:rPr>
-        <w:t xml:space="preserve">The system loads a page with all the </w:t>
-      </w:r>
-      <w:proofErr w:type="gramStart"/>
-      <w:r>
-        <w:rPr>
-          <w:rFonts w:asciiTheme="majorHAnsi" w:hAnsiTheme="majorHAnsi"/>
-          <w:sz w:val="28"/>
-          <w:szCs w:val="28"/>
-        </w:rPr>
-        <w:t>employee's</w:t>
-      </w:r>
-      <w:proofErr w:type="gramEnd"/>
-      <w:r>
-        <w:rPr>
-          <w:rFonts w:asciiTheme="majorHAnsi" w:hAnsiTheme="majorHAnsi"/>
-          <w:sz w:val="28"/>
-          <w:szCs w:val="28"/>
-        </w:rPr>
-        <w:t xml:space="preserve"> allocated projects and details.</w:t>
+        <w:t>The system loads a page with all the employee's allocated projects and details.</w:t>
       </w:r>
     </w:p>
     <w:p>
@@ -8924,23 +8189,13 @@
           <w:szCs w:val="28"/>
         </w:rPr>
       </w:pPr>
-      <w:proofErr w:type="spellStart"/>
-      <w:r>
-        <w:rPr>
-          <w:rFonts w:asciiTheme="majorHAnsi" w:hAnsiTheme="majorHAnsi"/>
-          <w:sz w:val="28"/>
-          <w:szCs w:val="28"/>
-        </w:rPr>
-        <w:t>Vetek</w:t>
-      </w:r>
-      <w:proofErr w:type="spellEnd"/>
-      <w:r>
-        <w:rPr>
-          <w:rFonts w:asciiTheme="majorHAnsi" w:hAnsiTheme="majorHAnsi"/>
-          <w:sz w:val="28"/>
-          <w:szCs w:val="28"/>
-        </w:rPr>
-        <w:t xml:space="preserve"> in the company</w:t>
+      <w:r>
+        <w:rPr>
+          <w:rFonts w:asciiTheme="majorHAnsi" w:hAnsiTheme="majorHAnsi"/>
+          <w:sz w:val="28"/>
+          <w:szCs w:val="28"/>
+        </w:rPr>
+        <w:t>Vetek in the company</w:t>
       </w:r>
     </w:p>
     <w:p>
@@ -9380,7 +8635,6 @@
         </w:rPr>
         <w:t xml:space="preserve"> </w:t>
       </w:r>
-      <w:proofErr w:type="gramStart"/>
       <w:r>
         <w:rPr>
           <w:rFonts w:asciiTheme="majorHAnsi" w:eastAsia="Times New Roman" w:hAnsiTheme="majorHAnsi" w:cs="Arial"/>
@@ -9389,7 +8643,6 @@
         </w:rPr>
         <w:t>rolls</w:t>
       </w:r>
-      <w:proofErr w:type="gramEnd"/>
       <w:r>
         <w:rPr>
           <w:rFonts w:asciiTheme="majorHAnsi" w:eastAsia="Times New Roman" w:hAnsiTheme="majorHAnsi" w:cs="Arial"/>
@@ -9624,23 +8877,13 @@
           <w:szCs w:val="28"/>
         </w:rPr>
       </w:pPr>
-      <w:proofErr w:type="spellStart"/>
-      <w:r>
-        <w:rPr>
-          <w:rFonts w:asciiTheme="majorHAnsi" w:hAnsiTheme="majorHAnsi"/>
-          <w:sz w:val="28"/>
-          <w:szCs w:val="28"/>
-        </w:rPr>
-        <w:t>Vetek</w:t>
-      </w:r>
-      <w:proofErr w:type="spellEnd"/>
-      <w:r>
-        <w:rPr>
-          <w:rFonts w:asciiTheme="majorHAnsi" w:hAnsiTheme="majorHAnsi"/>
-          <w:sz w:val="28"/>
-          <w:szCs w:val="28"/>
-        </w:rPr>
-        <w:t xml:space="preserve"> in the company</w:t>
+      <w:r>
+        <w:rPr>
+          <w:rFonts w:asciiTheme="majorHAnsi" w:hAnsiTheme="majorHAnsi"/>
+          <w:sz w:val="28"/>
+          <w:szCs w:val="28"/>
+        </w:rPr>
+        <w:t>Vetek in the company</w:t>
       </w:r>
     </w:p>
     <w:p>
@@ -9784,14 +9027,12 @@
         </w:rPr>
         <w:t xml:space="preserve">2. </w:t>
       </w:r>
-      <w:proofErr w:type="gramStart"/>
       <w:r>
         <w:rPr>
           <w:rFonts w:eastAsia="Times New Roman"/>
         </w:rPr>
         <w:t>Issue Tracking</w:t>
       </w:r>
-      <w:proofErr w:type="gramEnd"/>
     </w:p>
     <w:p>
       <w:pPr>
@@ -9967,16 +9208,7 @@
           <w:sz w:val="28"/>
           <w:szCs w:val="28"/>
         </w:rPr>
-        <w:t xml:space="preserve"> reserve </w:t>
-      </w:r>
-      <w:proofErr w:type="gramStart"/>
-      <w:r>
-        <w:rPr>
-          <w:rFonts w:asciiTheme="majorHAnsi" w:hAnsiTheme="majorHAnsi"/>
-          <w:sz w:val="28"/>
-          <w:szCs w:val="28"/>
-        </w:rPr>
-        <w:t>duty</w:t>
+        <w:t xml:space="preserve"> reserve duty</w:t>
       </w:r>
       <w:r>
         <w:rPr>
@@ -10000,16 +9232,7 @@
           <w:sz w:val="28"/>
           <w:szCs w:val="28"/>
         </w:rPr>
-        <w:t>maternity</w:t>
-      </w:r>
-      <w:proofErr w:type="gramEnd"/>
-      <w:r>
-        <w:rPr>
-          <w:rFonts w:asciiTheme="majorHAnsi" w:hAnsiTheme="majorHAnsi"/>
-          <w:sz w:val="28"/>
-          <w:szCs w:val="28"/>
-        </w:rPr>
-        <w:t xml:space="preserve"> leav</w:t>
+        <w:t>maternity leav</w:t>
       </w:r>
       <w:r>
         <w:rPr>
@@ -10274,13 +9497,7 @@
         <w:rPr>
           <w:rFonts w:eastAsia="Times New Roman"/>
         </w:rPr>
-        <w:t>4</w:t>
-      </w:r>
-      <w:r>
-        <w:rPr>
-          <w:rFonts w:eastAsia="Times New Roman"/>
-        </w:rPr>
-        <w:t xml:space="preserve">. </w:t>
+        <w:t xml:space="preserve">4. </w:t>
       </w:r>
       <w:r>
         <w:rPr>
@@ -10327,25 +9544,7 @@
           <w:sz w:val="28"/>
           <w:szCs w:val="28"/>
         </w:rPr>
-        <w:t xml:space="preserve">The system </w:t>
-      </w:r>
-      <w:proofErr w:type="gramStart"/>
-      <w:r>
-        <w:rPr>
-          <w:rFonts w:asciiTheme="majorHAnsi" w:eastAsia="Times New Roman" w:hAnsiTheme="majorHAnsi" w:cs="Arial"/>
-          <w:sz w:val="28"/>
-          <w:szCs w:val="28"/>
-        </w:rPr>
-        <w:t>shall</w:t>
-      </w:r>
-      <w:proofErr w:type="gramEnd"/>
-      <w:r>
-        <w:rPr>
-          <w:rFonts w:asciiTheme="majorHAnsi" w:eastAsia="Times New Roman" w:hAnsiTheme="majorHAnsi" w:cs="Arial"/>
-          <w:sz w:val="28"/>
-          <w:szCs w:val="28"/>
-        </w:rPr>
-        <w:t xml:space="preserve"> provide a graphical user interface (GUI) that allows the manager to:</w:t>
+        <w:t>The system shall provide a graphical user interface (GUI) that allows the manager to:</w:t>
       </w:r>
     </w:p>
     <w:p>
@@ -10682,7 +9881,6 @@
         </w:rPr>
         <w:t xml:space="preserve">Assigned </w:t>
       </w:r>
-      <w:proofErr w:type="gramStart"/>
       <w:r>
         <w:rPr>
           <w:rFonts w:asciiTheme="majorHAnsi" w:hAnsiTheme="majorHAnsi"/>
@@ -10691,7 +9889,6 @@
         </w:rPr>
         <w:t>rolls</w:t>
       </w:r>
-      <w:proofErr w:type="gramEnd"/>
       <w:r>
         <w:rPr>
           <w:rFonts w:asciiTheme="majorHAnsi" w:hAnsiTheme="majorHAnsi"/>
@@ -10771,19 +9968,8 @@
           <w:szCs w:val="28"/>
           <w:rtl/>
         </w:rPr>
-        <w:t xml:space="preserve">במקרה של הצבה חדשה האם יש מישהו שנמצא ביותר מדי </w:t>
-      </w:r>
-      <w:proofErr w:type="spellStart"/>
-      <w:r>
-        <w:rPr>
-          <w:rFonts w:asciiTheme="majorHAnsi" w:hAnsiTheme="majorHAnsi" w:hint="cs"/>
-          <w:sz w:val="28"/>
-          <w:szCs w:val="28"/>
-          <w:rtl/>
-        </w:rPr>
-        <w:t>פרוייקטים</w:t>
-      </w:r>
-      <w:proofErr w:type="spellEnd"/>
+        <w:t>במקרה של הצבה חדשה האם יש מישהו שנמצא ביותר מדי פרוייקטים</w:t>
+      </w:r>
       <w:r>
         <w:rPr>
           <w:rFonts w:asciiTheme="majorHAnsi" w:hAnsiTheme="majorHAnsi"/>
@@ -10898,87 +10084,27 @@
       </w:r>
       <w:r>
         <w:rPr>
-          <w:rFonts w:asciiTheme="majorHAnsi" w:eastAsia="Times New Roman" w:hAnsiTheme="majorHAnsi" w:cs="Arial" w:hint="cs"/>
-          <w:sz w:val="28"/>
-          <w:szCs w:val="28"/>
-          <w:rtl/>
-        </w:rPr>
-        <w:t xml:space="preserve">הוספת </w:t>
-      </w:r>
-      <w:proofErr w:type="spellStart"/>
-      <w:r>
-        <w:rPr>
-          <w:rFonts w:asciiTheme="majorHAnsi" w:eastAsia="Times New Roman" w:hAnsiTheme="majorHAnsi" w:cs="Arial" w:hint="cs"/>
-          <w:sz w:val="28"/>
-          <w:szCs w:val="28"/>
-          <w:rtl/>
-        </w:rPr>
-        <w:t>פרוייקט</w:t>
-      </w:r>
-      <w:proofErr w:type="spellEnd"/>
-      <w:r>
-        <w:rPr>
-          <w:rFonts w:asciiTheme="majorHAnsi" w:eastAsia="Times New Roman" w:hAnsiTheme="majorHAnsi" w:cs="Arial" w:hint="cs"/>
-          <w:sz w:val="28"/>
-          <w:szCs w:val="28"/>
-          <w:rtl/>
-        </w:rPr>
-        <w:t xml:space="preserve">, פתיחת </w:t>
-      </w:r>
-      <w:proofErr w:type="spellStart"/>
-      <w:r>
-        <w:rPr>
-          <w:rFonts w:asciiTheme="majorHAnsi" w:eastAsia="Times New Roman" w:hAnsiTheme="majorHAnsi" w:cs="Arial" w:hint="cs"/>
-          <w:sz w:val="28"/>
-          <w:szCs w:val="28"/>
-          <w:rtl/>
-        </w:rPr>
-        <w:t>טיקט</w:t>
-      </w:r>
-      <w:proofErr w:type="spellEnd"/>
-      <w:r>
-        <w:rPr>
-          <w:rFonts w:asciiTheme="majorHAnsi" w:eastAsia="Times New Roman" w:hAnsiTheme="majorHAnsi" w:cs="Arial" w:hint="cs"/>
-          <w:sz w:val="28"/>
-          <w:szCs w:val="28"/>
-          <w:rtl/>
-        </w:rPr>
-        <w:t xml:space="preserve"> וטיפול </w:t>
-      </w:r>
-      <w:proofErr w:type="gramStart"/>
-      <w:r>
-        <w:rPr>
-          <w:rFonts w:asciiTheme="majorHAnsi" w:eastAsia="Times New Roman" w:hAnsiTheme="majorHAnsi" w:cs="Arial" w:hint="cs"/>
-          <w:sz w:val="28"/>
-          <w:szCs w:val="28"/>
-          <w:rtl/>
-        </w:rPr>
-        <w:t>בו</w:t>
-      </w:r>
-      <w:r>
-        <w:rPr>
-          <w:rFonts w:asciiTheme="majorHAnsi" w:eastAsia="Times New Roman" w:hAnsiTheme="majorHAnsi" w:cs="Arial"/>
-          <w:sz w:val="28"/>
-          <w:szCs w:val="28"/>
-        </w:rPr>
-        <w:t xml:space="preserve"> </w:t>
-      </w:r>
-      <w:r>
-        <w:rPr>
-          <w:rFonts w:asciiTheme="majorHAnsi" w:eastAsia="Times New Roman" w:hAnsiTheme="majorHAnsi" w:cs="Arial"/>
-          <w:sz w:val="28"/>
-          <w:szCs w:val="28"/>
-        </w:rPr>
-        <w:t>)</w:t>
-      </w:r>
-      <w:proofErr w:type="gramEnd"/>
-      <w:r>
-        <w:rPr>
-          <w:rFonts w:asciiTheme="majorHAnsi" w:eastAsia="Times New Roman" w:hAnsiTheme="majorHAnsi" w:cs="Arial"/>
-          <w:sz w:val="28"/>
-          <w:szCs w:val="28"/>
-        </w:rPr>
-        <w:t xml:space="preserve"> must load within 2 seconds under a load of up to </w:t>
+          <w:rFonts w:asciiTheme="majorHAnsi" w:eastAsia="Times New Roman" w:hAnsiTheme="majorHAnsi" w:cs="Arial"/>
+          <w:sz w:val="28"/>
+          <w:szCs w:val="28"/>
+        </w:rPr>
+        <w:t>Adding a Project, Opening a Ticket, and Handling a Ticket</w:t>
+      </w:r>
+      <w:r>
+        <w:rPr>
+          <w:rFonts w:asciiTheme="majorHAnsi" w:eastAsia="Times New Roman" w:hAnsiTheme="majorHAnsi" w:cs="Arial"/>
+          <w:sz w:val="28"/>
+          <w:szCs w:val="28"/>
+        </w:rPr>
+        <w:t xml:space="preserve">) </w:t>
+      </w:r>
+      <w:r>
+        <w:rPr>
+          <w:rFonts w:asciiTheme="majorHAnsi" w:eastAsia="Times New Roman" w:hAnsiTheme="majorHAnsi" w:cs="Arial"/>
+          <w:sz w:val="28"/>
+          <w:szCs w:val="28"/>
+        </w:rPr>
+        <w:t xml:space="preserve">must load within 2 seconds under a load of up to </w:t>
       </w:r>
       <w:r>
         <w:rPr>
@@ -11277,25 +10403,7 @@
           <w:sz w:val="28"/>
           <w:szCs w:val="28"/>
         </w:rPr>
-        <w:t xml:space="preserve">The codebase must be well-documented to allow new developers </w:t>
-      </w:r>
-      <w:proofErr w:type="gramStart"/>
-      <w:r>
-        <w:rPr>
-          <w:rFonts w:asciiTheme="majorHAnsi" w:eastAsia="Times New Roman" w:hAnsiTheme="majorHAnsi" w:cs="Arial"/>
-          <w:sz w:val="28"/>
-          <w:szCs w:val="28"/>
-        </w:rPr>
-        <w:t>to</w:t>
-      </w:r>
-      <w:proofErr w:type="gramEnd"/>
-      <w:r>
-        <w:rPr>
-          <w:rFonts w:asciiTheme="majorHAnsi" w:eastAsia="Times New Roman" w:hAnsiTheme="majorHAnsi" w:cs="Arial"/>
-          <w:sz w:val="28"/>
-          <w:szCs w:val="28"/>
-        </w:rPr>
-        <w:t xml:space="preserve"> onboard quickly</w:t>
+        <w:t>The codebase must be well-documented to allow new developers to onboard quickly</w:t>
       </w:r>
       <w:r>
         <w:rPr>
@@ -11371,25 +10479,7 @@
           <w:sz w:val="28"/>
           <w:szCs w:val="28"/>
         </w:rPr>
-        <w:t xml:space="preserve">The system must </w:t>
-      </w:r>
-      <w:proofErr w:type="gramStart"/>
-      <w:r>
-        <w:rPr>
-          <w:rFonts w:asciiTheme="majorHAnsi" w:eastAsia="Times New Roman" w:hAnsiTheme="majorHAnsi" w:cs="Arial"/>
-          <w:sz w:val="28"/>
-          <w:szCs w:val="28"/>
-        </w:rPr>
-        <w:t>scale</w:t>
-      </w:r>
-      <w:proofErr w:type="gramEnd"/>
-      <w:r>
-        <w:rPr>
-          <w:rFonts w:asciiTheme="majorHAnsi" w:eastAsia="Times New Roman" w:hAnsiTheme="majorHAnsi" w:cs="Arial"/>
-          <w:sz w:val="28"/>
-          <w:szCs w:val="28"/>
-        </w:rPr>
-        <w:t xml:space="preserve"> linearly and support teams of up to </w:t>
+        <w:t xml:space="preserve">The system must scale linearly and support teams of up to </w:t>
       </w:r>
       <w:r>
         <w:rPr>
@@ -11513,7 +10603,7 @@
           <w:szCs w:val="28"/>
           <w14:ligatures w14:val="none"/>
         </w:rPr>
-        <w:t xml:space="preserve"> Delays in meeting deadlines due </w:t>
+        <w:t xml:space="preserve"> </w:t>
       </w:r>
       <w:r>
         <w:rPr>
@@ -11521,10 +10611,9 @@
           <w:kern w:val="0"/>
           <w:sz w:val="28"/>
           <w:szCs w:val="28"/>
-          <w:highlight w:val="red"/>
           <w14:ligatures w14:val="none"/>
         </w:rPr>
-        <w:t>to scope creep</w:t>
+        <w:t>Delays in meeting deadlines due to unplanned additions to the project scope or underestimating task complexity</w:t>
       </w:r>
       <w:r>
         <w:rPr>
@@ -11534,7 +10623,7 @@
           <w:szCs w:val="28"/>
           <w14:ligatures w14:val="none"/>
         </w:rPr>
-        <w:t xml:space="preserve"> or underestimated complexity.</w:t>
+        <w:t>.</w:t>
       </w:r>
     </w:p>
     <w:p>
@@ -11567,10 +10656,17 @@
           <w:szCs w:val="28"/>
           <w14:ligatures w14:val="none"/>
         </w:rPr>
-        <w:t xml:space="preserve"> Define clear deliverables for each </w:t>
-      </w:r>
-      <w:proofErr w:type="gramStart"/>
-      <w:r>
+        <w:t xml:space="preserve"> Define clear deliverables for each phase, and use Agile methodology for incremental progress and continuous feedback.</w:t>
+      </w:r>
+    </w:p>
+    <w:p>
+      <w:pPr>
+        <w:numPr>
+          <w:ilvl w:val="0"/>
+          <w:numId w:val="23"/>
+        </w:numPr>
+        <w:bidi w:val="0"/>
+        <w:spacing w:before="100" w:beforeAutospacing="1" w:after="100" w:afterAutospacing="1" w:line="240" w:lineRule="auto"/>
         <w:rPr>
           <w:rFonts w:asciiTheme="majorHAnsi" w:eastAsia="Times New Roman" w:hAnsiTheme="majorHAnsi" w:cs="Times New Roman"/>
           <w:kern w:val="0"/>
@@ -11578,9 +10674,13 @@
           <w:szCs w:val="28"/>
           <w14:ligatures w14:val="none"/>
         </w:rPr>
-        <w:t>phase, and</w:t>
-      </w:r>
-      <w:proofErr w:type="gramEnd"/>
+      </w:pPr>
+      <w:r>
+        <w:rPr>
+          <w:rStyle w:val="Heading3Char"/>
+        </w:rPr>
+        <w:t>Risk:</w:t>
+      </w:r>
       <w:r>
         <w:rPr>
           <w:rFonts w:asciiTheme="majorHAnsi" w:eastAsia="Times New Roman" w:hAnsiTheme="majorHAnsi" w:cs="Times New Roman"/>
@@ -11589,17 +10689,9 @@
           <w:szCs w:val="28"/>
           <w14:ligatures w14:val="none"/>
         </w:rPr>
-        <w:t xml:space="preserve"> use Agile methodology for incremental progress and continuous feedback.</w:t>
-      </w:r>
-    </w:p>
-    <w:p>
-      <w:pPr>
-        <w:numPr>
-          <w:ilvl w:val="0"/>
-          <w:numId w:val="23"/>
-        </w:numPr>
-        <w:bidi w:val="0"/>
-        <w:spacing w:before="100" w:beforeAutospacing="1" w:after="100" w:afterAutospacing="1" w:line="240" w:lineRule="auto"/>
+        <w:t xml:space="preserve"> </w:t>
+      </w:r>
+      <w:r>
         <w:rPr>
           <w:rFonts w:asciiTheme="majorHAnsi" w:eastAsia="Times New Roman" w:hAnsiTheme="majorHAnsi" w:cs="Times New Roman"/>
           <w:kern w:val="0"/>
@@ -11607,12 +10699,7 @@
           <w:szCs w:val="28"/>
           <w14:ligatures w14:val="none"/>
         </w:rPr>
-      </w:pPr>
-      <w:r>
-        <w:rPr>
-          <w:rStyle w:val="Heading3Char"/>
-        </w:rPr>
-        <w:t>Risk:</w:t>
+        <w:t>A complex and intricate system may lead to a decrease in the overall quality of the product</w:t>
       </w:r>
       <w:r>
         <w:rPr>
@@ -11622,9 +10709,17 @@
           <w:szCs w:val="28"/>
           <w14:ligatures w14:val="none"/>
         </w:rPr>
-        <w:t xml:space="preserve"> </w:t>
-      </w:r>
-      <w:r>
+        <w:t>.</w:t>
+      </w:r>
+    </w:p>
+    <w:p>
+      <w:pPr>
+        <w:numPr>
+          <w:ilvl w:val="1"/>
+          <w:numId w:val="23"/>
+        </w:numPr>
+        <w:bidi w:val="0"/>
+        <w:spacing w:before="100" w:beforeAutospacing="1" w:after="100" w:afterAutospacing="1" w:line="240" w:lineRule="auto"/>
         <w:rPr>
           <w:rFonts w:asciiTheme="majorHAnsi" w:eastAsia="Times New Roman" w:hAnsiTheme="majorHAnsi" w:cs="Times New Roman"/>
           <w:kern w:val="0"/>
@@ -11632,7 +10727,12 @@
           <w:szCs w:val="28"/>
           <w14:ligatures w14:val="none"/>
         </w:rPr>
-        <w:t>A complex and intricate system may lead to a decrease in the overall quality of the product</w:t>
+      </w:pPr>
+      <w:r>
+        <w:rPr>
+          <w:rStyle w:val="Heading3Char"/>
+        </w:rPr>
+        <w:t>Mitigation</w:t>
       </w:r>
       <w:r>
         <w:rPr>
@@ -11642,17 +10742,9 @@
           <w:szCs w:val="28"/>
           <w14:ligatures w14:val="none"/>
         </w:rPr>
-        <w:t>.</w:t>
-      </w:r>
-    </w:p>
-    <w:p>
-      <w:pPr>
-        <w:numPr>
-          <w:ilvl w:val="1"/>
-          <w:numId w:val="23"/>
-        </w:numPr>
-        <w:bidi w:val="0"/>
-        <w:spacing w:before="100" w:beforeAutospacing="1" w:after="100" w:afterAutospacing="1" w:line="240" w:lineRule="auto"/>
+        <w:t xml:space="preserve">: </w:t>
+      </w:r>
+      <w:r>
         <w:rPr>
           <w:rFonts w:asciiTheme="majorHAnsi" w:eastAsia="Times New Roman" w:hAnsiTheme="majorHAnsi" w:cs="Times New Roman"/>
           <w:kern w:val="0"/>
@@ -11660,54 +10752,7 @@
           <w:szCs w:val="28"/>
           <w14:ligatures w14:val="none"/>
         </w:rPr>
-      </w:pPr>
-      <w:r>
-        <w:rPr>
-          <w:rStyle w:val="Heading3Char"/>
-        </w:rPr>
-        <w:t>Mitigation</w:t>
-      </w:r>
-      <w:r>
-        <w:rPr>
-          <w:rFonts w:asciiTheme="majorHAnsi" w:eastAsia="Times New Roman" w:hAnsiTheme="majorHAnsi" w:cs="Times New Roman"/>
-          <w:kern w:val="0"/>
-          <w:sz w:val="28"/>
-          <w:szCs w:val="28"/>
-          <w14:ligatures w14:val="none"/>
-        </w:rPr>
-        <w:t xml:space="preserve">: </w:t>
-      </w:r>
-      <w:r>
-        <w:rPr>
-          <w:rFonts w:asciiTheme="majorHAnsi" w:eastAsia="Times New Roman" w:hAnsiTheme="majorHAnsi" w:cs="Times New Roman"/>
-          <w:kern w:val="0"/>
-          <w:sz w:val="28"/>
-          <w:szCs w:val="28"/>
-          <w14:ligatures w14:val="none"/>
-        </w:rPr>
-        <w:t xml:space="preserve">Simplify </w:t>
-      </w:r>
-      <w:proofErr w:type="gramStart"/>
-      <w:r>
-        <w:rPr>
-          <w:rFonts w:asciiTheme="majorHAnsi" w:eastAsia="Times New Roman" w:hAnsiTheme="majorHAnsi" w:cs="Times New Roman"/>
-          <w:kern w:val="0"/>
-          <w:sz w:val="28"/>
-          <w:szCs w:val="28"/>
-          <w14:ligatures w14:val="none"/>
-        </w:rPr>
-        <w:t>the system</w:t>
-      </w:r>
-      <w:proofErr w:type="gramEnd"/>
-      <w:r>
-        <w:rPr>
-          <w:rFonts w:asciiTheme="majorHAnsi" w:eastAsia="Times New Roman" w:hAnsiTheme="majorHAnsi" w:cs="Times New Roman"/>
-          <w:kern w:val="0"/>
-          <w:sz w:val="28"/>
-          <w:szCs w:val="28"/>
-          <w14:ligatures w14:val="none"/>
-        </w:rPr>
-        <w:t xml:space="preserve"> design by prioritizing essential features, focusing on delivering a high-quality product in stages, and avoiding overcomplication</w:t>
+        <w:t>Simplify the system design by prioritizing essential features, focusing on delivering a high-quality product in stages, and avoiding overcomplication</w:t>
       </w:r>
     </w:p>
     <w:p>
@@ -11842,6 +10887,7 @@
           <w:kern w:val="0"/>
           <w:sz w:val="28"/>
           <w:szCs w:val="28"/>
+          <w:rtl/>
           <w14:ligatures w14:val="none"/>
         </w:rPr>
       </w:pPr>
@@ -11861,548 +10907,6 @@
         </w:rPr>
         <w:t xml:space="preserve"> Choose reliable, well-documented libraries and maintain backups or alternatives.</w:t>
       </w:r>
-    </w:p>
-    <w:p>
-      <w:pPr>
-        <w:bidi w:val="0"/>
-        <w:spacing w:before="100" w:beforeAutospacing="1" w:after="100" w:afterAutospacing="1" w:line="240" w:lineRule="auto"/>
-        <w:rPr>
-          <w:rFonts w:asciiTheme="majorHAnsi" w:eastAsia="Times New Roman" w:hAnsiTheme="majorHAnsi" w:cs="Times New Roman"/>
-          <w:kern w:val="0"/>
-          <w:sz w:val="28"/>
-          <w:szCs w:val="28"/>
-          <w14:ligatures w14:val="none"/>
-        </w:rPr>
-      </w:pPr>
-    </w:p>
-    <w:p>
-      <w:pPr>
-        <w:bidi w:val="0"/>
-        <w:spacing w:before="100" w:beforeAutospacing="1" w:after="100" w:afterAutospacing="1" w:line="240" w:lineRule="auto"/>
-        <w:ind w:left="1440"/>
-        <w:rPr>
-          <w:rFonts w:asciiTheme="majorHAnsi" w:eastAsia="Times New Roman" w:hAnsiTheme="majorHAnsi" w:cs="Times New Roman"/>
-          <w:kern w:val="0"/>
-          <w:sz w:val="28"/>
-          <w:szCs w:val="28"/>
-          <w14:ligatures w14:val="none"/>
-        </w:rPr>
-      </w:pPr>
-      <w:r>
-        <w:rPr>
-          <w:rFonts w:asciiTheme="majorHAnsi" w:eastAsia="Times New Roman" w:hAnsiTheme="majorHAnsi" w:cs="Times New Roman"/>
-          <w:kern w:val="0"/>
-          <w:sz w:val="28"/>
-          <w:szCs w:val="28"/>
-          <w14:ligatures w14:val="none"/>
-        </w:rPr>
-        <w:br w:type="page"/>
-      </w:r>
-    </w:p>
-    <w:p>
-      <w:pPr>
-        <w:pStyle w:val="Title"/>
-        <w:bidi w:val="0"/>
-        <w:rPr>
-          <w:rFonts w:eastAsia="Times New Roman"/>
-        </w:rPr>
-      </w:pPr>
-      <w:bookmarkStart w:id="1" w:name="_Hlk183381181"/>
-      <w:r>
-        <w:rPr>
-          <w:rFonts w:eastAsia="Times New Roman"/>
-        </w:rPr>
-        <w:lastRenderedPageBreak/>
-        <w:t>Proof of Concept (PoC) Plan</w:t>
-      </w:r>
-    </w:p>
-    <w:bookmarkEnd w:id="1"/>
-    <w:p>
-      <w:pPr>
-        <w:pStyle w:val="Heading1"/>
-        <w:bidi w:val="0"/>
-        <w:rPr>
-          <w:rFonts w:eastAsia="Times New Roman"/>
-        </w:rPr>
-      </w:pPr>
-      <w:r>
-        <w:rPr>
-          <w:rFonts w:eastAsia="Times New Roman"/>
-        </w:rPr>
-        <w:t>The Alpha version of the project will include:</w:t>
-      </w:r>
-    </w:p>
-    <w:p>
-      <w:pPr>
-        <w:numPr>
-          <w:ilvl w:val="0"/>
-          <w:numId w:val="30"/>
-        </w:numPr>
-        <w:bidi w:val="0"/>
-        <w:spacing w:line="256" w:lineRule="auto"/>
-        <w:rPr>
-          <w:rStyle w:val="Heading2Char"/>
-        </w:rPr>
-      </w:pPr>
-      <w:r>
-        <w:rPr>
-          <w:rStyle w:val="Heading2Char"/>
-        </w:rPr>
-        <w:t>Employee Registration:</w:t>
-      </w:r>
-      <w:r>
-        <w:rPr>
-          <w:rStyle w:val="Heading2Char"/>
-        </w:rPr>
-        <w:br/>
-      </w:r>
-      <w:r>
-        <w:rPr>
-          <w:rFonts w:eastAsia="Times New Roman" w:cs="Arial"/>
-          <w:sz w:val="28"/>
-          <w:szCs w:val="28"/>
-        </w:rPr>
-        <w:t xml:space="preserve">The system will provide the capability to add a new employee, including essential information such as their skills, available working hours, </w:t>
-      </w:r>
-      <w:proofErr w:type="gramStart"/>
-      <w:r>
-        <w:rPr>
-          <w:rFonts w:eastAsia="Times New Roman" w:cs="Arial"/>
-          <w:sz w:val="28"/>
-          <w:szCs w:val="28"/>
-        </w:rPr>
-        <w:t>languages spoken</w:t>
-      </w:r>
-      <w:proofErr w:type="gramEnd"/>
-      <w:r>
-        <w:rPr>
-          <w:rFonts w:eastAsia="Times New Roman" w:cs="Arial"/>
-          <w:sz w:val="28"/>
-          <w:szCs w:val="28"/>
-        </w:rPr>
-        <w:t>, and other relevant attributes.</w:t>
-      </w:r>
-    </w:p>
-    <w:p>
-      <w:pPr>
-        <w:numPr>
-          <w:ilvl w:val="0"/>
-          <w:numId w:val="30"/>
-        </w:numPr>
-        <w:bidi w:val="0"/>
-        <w:spacing w:line="256" w:lineRule="auto"/>
-        <w:rPr>
-          <w:rStyle w:val="Heading2Char"/>
-        </w:rPr>
-      </w:pPr>
-      <w:r>
-        <w:rPr>
-          <w:rStyle w:val="Heading2Char"/>
-        </w:rPr>
-        <w:t>Project Creation:</w:t>
-      </w:r>
-      <w:r>
-        <w:rPr>
-          <w:rStyle w:val="Heading2Char"/>
-        </w:rPr>
-        <w:br/>
-      </w:r>
-      <w:r>
-        <w:rPr>
-          <w:rFonts w:eastAsia="Times New Roman" w:cs="Arial"/>
-          <w:sz w:val="28"/>
-          <w:szCs w:val="28"/>
-        </w:rPr>
-        <w:t>Users will have the ability to create new projects within the system, defining project details such as name, description, timeline, and associated goals.</w:t>
-      </w:r>
-    </w:p>
-    <w:p>
-      <w:pPr>
-        <w:numPr>
-          <w:ilvl w:val="0"/>
-          <w:numId w:val="30"/>
-        </w:numPr>
-        <w:bidi w:val="0"/>
-        <w:spacing w:line="256" w:lineRule="auto"/>
-        <w:rPr>
-          <w:rStyle w:val="Heading2Char"/>
-        </w:rPr>
-      </w:pPr>
-      <w:r>
-        <w:rPr>
-          <w:rStyle w:val="Heading2Char"/>
-        </w:rPr>
-        <w:t>Role Assignment within Projects:</w:t>
-      </w:r>
-      <w:r>
-        <w:rPr>
-          <w:rStyle w:val="Heading2Char"/>
-        </w:rPr>
-        <w:br/>
-      </w:r>
-      <w:r>
-        <w:rPr>
-          <w:rFonts w:eastAsia="Times New Roman" w:cs="Arial"/>
-          <w:sz w:val="28"/>
-          <w:szCs w:val="28"/>
-        </w:rPr>
-        <w:t>Managers can assign specific roles to a project. Each role will include detailed requirements and skill sets needed for the role, as well as the relative importance or urgency of each skill required for the role.</w:t>
-      </w:r>
-    </w:p>
-    <w:p>
-      <w:pPr>
-        <w:numPr>
-          <w:ilvl w:val="0"/>
-          <w:numId w:val="30"/>
-        </w:numPr>
-        <w:bidi w:val="0"/>
-        <w:spacing w:line="256" w:lineRule="auto"/>
-        <w:rPr>
-          <w:rStyle w:val="Heading2Char"/>
-        </w:rPr>
-      </w:pPr>
-      <w:r>
-        <w:rPr>
-          <w:rStyle w:val="Heading2Char"/>
-        </w:rPr>
-        <w:t>Role Allocation Suggestions:</w:t>
-      </w:r>
-      <w:r>
-        <w:rPr>
-          <w:rStyle w:val="Heading2Char"/>
-        </w:rPr>
-        <w:br/>
-      </w:r>
-      <w:r>
-        <w:rPr>
-          <w:rFonts w:eastAsia="Times New Roman" w:cs="Arial"/>
-          <w:sz w:val="28"/>
-          <w:szCs w:val="28"/>
-        </w:rPr>
-        <w:t>When a role is assigned to a project, the system will offer potential candidates for the role assignment. The manager will be able to review these suggestions and decide whether to accept the suggested allocation or choose an alternative candidate.</w:t>
-      </w:r>
-    </w:p>
-    <w:p>
-      <w:pPr>
-        <w:numPr>
-          <w:ilvl w:val="0"/>
-          <w:numId w:val="30"/>
-        </w:numPr>
-        <w:bidi w:val="0"/>
-        <w:spacing w:line="256" w:lineRule="auto"/>
-        <w:rPr>
-          <w:rStyle w:val="Heading2Char"/>
-        </w:rPr>
-      </w:pPr>
-      <w:r>
-        <w:rPr>
-          <w:rStyle w:val="Heading2Char"/>
-        </w:rPr>
-        <w:t>Employee Input for Constraints and Skills:</w:t>
-      </w:r>
-      <w:r>
-        <w:rPr>
-          <w:rStyle w:val="Heading2Char"/>
-        </w:rPr>
-        <w:br/>
-      </w:r>
-      <w:r>
-        <w:rPr>
-          <w:rFonts w:eastAsia="Times New Roman" w:cs="Arial"/>
-          <w:sz w:val="28"/>
-          <w:szCs w:val="28"/>
-        </w:rPr>
-        <w:t>Employees will have the ability to update and enter their own personal constraints and additional skills into the system, ensuring that the data reflects their evolving availability and capabilities.</w:t>
-      </w:r>
-    </w:p>
-    <w:p>
-      <w:pPr>
-        <w:numPr>
-          <w:ilvl w:val="0"/>
-          <w:numId w:val="30"/>
-        </w:numPr>
-        <w:bidi w:val="0"/>
-        <w:spacing w:line="256" w:lineRule="auto"/>
-        <w:rPr>
-          <w:rStyle w:val="Heading2Char"/>
-        </w:rPr>
-      </w:pPr>
-      <w:r>
-        <w:rPr>
-          <w:rStyle w:val="Heading2Char"/>
-        </w:rPr>
-        <w:t>Dashboard Display for Managers and Team Members:</w:t>
-      </w:r>
-      <w:r>
-        <w:rPr>
-          <w:rFonts w:asciiTheme="majorHAnsi" w:eastAsia="Times New Roman" w:hAnsiTheme="majorHAnsi" w:cs="Arial"/>
-          <w:sz w:val="28"/>
-          <w:szCs w:val="28"/>
-        </w:rPr>
-        <w:br/>
-        <w:t xml:space="preserve">Both managers and team members will have access to a customized dashboard that displays real-time information about the team's </w:t>
-      </w:r>
-      <w:proofErr w:type="gramStart"/>
-      <w:r>
-        <w:rPr>
-          <w:rFonts w:asciiTheme="majorHAnsi" w:eastAsia="Times New Roman" w:hAnsiTheme="majorHAnsi" w:cs="Arial"/>
-          <w:sz w:val="28"/>
-          <w:szCs w:val="28"/>
-        </w:rPr>
-        <w:t>current status</w:t>
-      </w:r>
-      <w:proofErr w:type="gramEnd"/>
-      <w:r>
-        <w:rPr>
-          <w:rFonts w:asciiTheme="majorHAnsi" w:eastAsia="Times New Roman" w:hAnsiTheme="majorHAnsi" w:cs="Arial"/>
-          <w:sz w:val="28"/>
-          <w:szCs w:val="28"/>
-        </w:rPr>
-        <w:t xml:space="preserve">, ongoing projects, team member involvement in each project, and more. This will allow stakeholders to monitor progress, availability, and team performance </w:t>
-      </w:r>
-      <w:proofErr w:type="gramStart"/>
-      <w:r>
-        <w:rPr>
-          <w:rFonts w:asciiTheme="majorHAnsi" w:eastAsia="Times New Roman" w:hAnsiTheme="majorHAnsi" w:cs="Arial"/>
-          <w:sz w:val="28"/>
-          <w:szCs w:val="28"/>
-        </w:rPr>
-        <w:t>at a glance</w:t>
-      </w:r>
-      <w:proofErr w:type="gramEnd"/>
-      <w:r>
-        <w:rPr>
-          <w:rFonts w:asciiTheme="majorHAnsi" w:eastAsia="Times New Roman" w:hAnsiTheme="majorHAnsi" w:cs="Arial"/>
-          <w:sz w:val="28"/>
-          <w:szCs w:val="28"/>
-        </w:rPr>
-        <w:t>.</w:t>
-      </w:r>
-    </w:p>
-    <w:p>
-      <w:pPr>
-        <w:numPr>
-          <w:ilvl w:val="0"/>
-          <w:numId w:val="30"/>
-        </w:numPr>
-        <w:bidi w:val="0"/>
-        <w:spacing w:line="256" w:lineRule="auto"/>
-        <w:rPr>
-          <w:rStyle w:val="Heading2Char"/>
-        </w:rPr>
-      </w:pPr>
-      <w:r>
-        <w:rPr>
-          <w:rStyle w:val="Heading2Char"/>
-        </w:rPr>
-        <w:t>Data Storage in Database:</w:t>
-      </w:r>
-      <w:r>
-        <w:rPr>
-          <w:rFonts w:asciiTheme="majorHAnsi" w:hAnsiTheme="majorHAnsi"/>
-          <w:sz w:val="28"/>
-          <w:szCs w:val="28"/>
-        </w:rPr>
-        <w:br/>
-        <w:t xml:space="preserve">All user information, project details, and employee-to-project assignments </w:t>
-      </w:r>
-      <w:r>
-        <w:rPr>
-          <w:rFonts w:asciiTheme="majorHAnsi" w:hAnsiTheme="majorHAnsi"/>
-          <w:sz w:val="28"/>
-          <w:szCs w:val="28"/>
-        </w:rPr>
-        <w:lastRenderedPageBreak/>
-        <w:t>will be securely stored in a centralized database, ensuring that the data is easily retrievable, up-to-date, and consistent across the system.</w:t>
-      </w:r>
-    </w:p>
-    <w:p>
-      <w:pPr>
-        <w:pStyle w:val="NormalWeb"/>
-        <w:numPr>
-          <w:ilvl w:val="0"/>
-          <w:numId w:val="30"/>
-        </w:numPr>
-        <w:rPr>
-          <w:rStyle w:val="Heading2Char"/>
-        </w:rPr>
-      </w:pPr>
-      <w:r>
-        <w:rPr>
-          <w:rStyle w:val="Heading2Char"/>
-        </w:rPr>
-        <w:t>Development Stack:</w:t>
-      </w:r>
-    </w:p>
-    <w:p>
-      <w:pPr>
-        <w:numPr>
-          <w:ilvl w:val="0"/>
-          <w:numId w:val="31"/>
-        </w:numPr>
-        <w:bidi w:val="0"/>
-        <w:spacing w:before="100" w:beforeAutospacing="1" w:after="100" w:afterAutospacing="1" w:line="240" w:lineRule="auto"/>
-        <w:rPr>
-          <w:rFonts w:asciiTheme="majorHAnsi" w:eastAsia="Times New Roman" w:hAnsiTheme="majorHAnsi" w:cs="Times New Roman"/>
-          <w:kern w:val="0"/>
-          <w:sz w:val="28"/>
-          <w:szCs w:val="28"/>
-          <w14:ligatures w14:val="none"/>
-        </w:rPr>
-      </w:pPr>
-      <w:r>
-        <w:rPr>
-          <w:rFonts w:asciiTheme="majorHAnsi" w:eastAsia="Times New Roman" w:hAnsiTheme="majorHAnsi" w:cs="Times New Roman"/>
-          <w:kern w:val="0"/>
-          <w:sz w:val="28"/>
-          <w:szCs w:val="28"/>
-          <w14:ligatures w14:val="none"/>
-        </w:rPr>
-        <w:t xml:space="preserve">Frontend: React, or </w:t>
-      </w:r>
-      <w:proofErr w:type="spellStart"/>
-      <w:r>
-        <w:rPr>
-          <w:rFonts w:asciiTheme="majorHAnsi" w:eastAsia="Times New Roman" w:hAnsiTheme="majorHAnsi" w:cs="Times New Roman"/>
-          <w:kern w:val="0"/>
-          <w:sz w:val="28"/>
-          <w:szCs w:val="28"/>
-          <w14:ligatures w14:val="none"/>
-        </w:rPr>
-        <w:t>V</w:t>
-      </w:r>
-      <w:r>
-        <w:rPr>
-          <w:rFonts w:asciiTheme="majorHAnsi" w:eastAsia="Times New Roman" w:hAnsiTheme="majorHAnsi" w:cs="Times New Roman"/>
-          <w:kern w:val="0"/>
-          <w:sz w:val="28"/>
-          <w:szCs w:val="28"/>
-          <w14:ligatures w14:val="none"/>
-        </w:rPr>
-        <w:t>aadin</w:t>
-      </w:r>
-      <w:proofErr w:type="spellEnd"/>
-      <w:r>
-        <w:rPr>
-          <w:rFonts w:asciiTheme="majorHAnsi" w:eastAsia="Times New Roman" w:hAnsiTheme="majorHAnsi" w:cs="Times New Roman"/>
-          <w:kern w:val="0"/>
-          <w:sz w:val="28"/>
-          <w:szCs w:val="28"/>
-          <w14:ligatures w14:val="none"/>
-        </w:rPr>
-        <w:t xml:space="preserve"> for the user interface.</w:t>
-      </w:r>
-    </w:p>
-    <w:p>
-      <w:pPr>
-        <w:numPr>
-          <w:ilvl w:val="0"/>
-          <w:numId w:val="31"/>
-        </w:numPr>
-        <w:bidi w:val="0"/>
-        <w:spacing w:before="100" w:beforeAutospacing="1" w:after="100" w:afterAutospacing="1" w:line="240" w:lineRule="auto"/>
-        <w:rPr>
-          <w:rFonts w:asciiTheme="majorHAnsi" w:eastAsia="Times New Roman" w:hAnsiTheme="majorHAnsi" w:cs="Times New Roman"/>
-          <w:kern w:val="0"/>
-          <w:sz w:val="28"/>
-          <w:szCs w:val="28"/>
-          <w14:ligatures w14:val="none"/>
-        </w:rPr>
-      </w:pPr>
-      <w:r>
-        <w:rPr>
-          <w:rFonts w:asciiTheme="majorHAnsi" w:eastAsia="Times New Roman" w:hAnsiTheme="majorHAnsi" w:cs="Times New Roman"/>
-          <w:kern w:val="0"/>
-          <w:sz w:val="28"/>
-          <w:szCs w:val="28"/>
-          <w14:ligatures w14:val="none"/>
-        </w:rPr>
-        <w:t>Backend: Python (Django/Flask), or Java (Spring Boot) for API and logic.</w:t>
-      </w:r>
-    </w:p>
-    <w:p>
-      <w:pPr>
-        <w:numPr>
-          <w:ilvl w:val="0"/>
-          <w:numId w:val="31"/>
-        </w:numPr>
-        <w:bidi w:val="0"/>
-        <w:spacing w:before="100" w:beforeAutospacing="1" w:after="100" w:afterAutospacing="1" w:line="240" w:lineRule="auto"/>
-        <w:rPr>
-          <w:rFonts w:asciiTheme="majorHAnsi" w:eastAsia="Times New Roman" w:hAnsiTheme="majorHAnsi" w:cs="Times New Roman"/>
-          <w:kern w:val="0"/>
-          <w:sz w:val="28"/>
-          <w:szCs w:val="28"/>
-          <w14:ligatures w14:val="none"/>
-        </w:rPr>
-      </w:pPr>
-      <w:r>
-        <w:rPr>
-          <w:rFonts w:asciiTheme="majorHAnsi" w:eastAsia="Times New Roman" w:hAnsiTheme="majorHAnsi" w:cs="Times New Roman"/>
-          <w:kern w:val="0"/>
-          <w:sz w:val="28"/>
-          <w:szCs w:val="28"/>
-          <w14:ligatures w14:val="none"/>
-        </w:rPr>
-        <w:t xml:space="preserve">Database: </w:t>
-      </w:r>
-      <w:proofErr w:type="spellStart"/>
-      <w:r>
-        <w:rPr>
-          <w:rFonts w:asciiTheme="majorHAnsi" w:eastAsia="Times New Roman" w:hAnsiTheme="majorHAnsi" w:cs="Times New Roman"/>
-          <w:kern w:val="0"/>
-          <w:sz w:val="28"/>
-          <w:szCs w:val="28"/>
-          <w14:ligatures w14:val="none"/>
-        </w:rPr>
-        <w:t>SQLServer</w:t>
-      </w:r>
-      <w:proofErr w:type="spellEnd"/>
-      <w:r>
-        <w:rPr>
-          <w:rFonts w:asciiTheme="majorHAnsi" w:eastAsia="Times New Roman" w:hAnsiTheme="majorHAnsi" w:cs="Times New Roman"/>
-          <w:kern w:val="0"/>
-          <w:sz w:val="28"/>
-          <w:szCs w:val="28"/>
-          <w14:ligatures w14:val="none"/>
-        </w:rPr>
-        <w:t xml:space="preserve">, </w:t>
-      </w:r>
-      <w:r>
-        <w:rPr>
-          <w:rFonts w:asciiTheme="majorHAnsi" w:eastAsia="Times New Roman" w:hAnsiTheme="majorHAnsi" w:cs="Times New Roman"/>
-          <w:kern w:val="0"/>
-          <w:sz w:val="28"/>
-          <w:szCs w:val="28"/>
-          <w14:ligatures w14:val="none"/>
-        </w:rPr>
-        <w:t>PostgreSQL or MongoDB for data storage.</w:t>
-      </w:r>
-    </w:p>
-    <w:p>
-      <w:pPr>
-        <w:bidi w:val="0"/>
-        <w:rPr>
-          <w:rFonts w:asciiTheme="majorHAnsi" w:hAnsiTheme="majorHAnsi"/>
-          <w:b/>
-          <w:bCs/>
-          <w:sz w:val="28"/>
-          <w:szCs w:val="28"/>
-        </w:rPr>
-      </w:pPr>
-    </w:p>
-    <w:p>
-      <w:pPr>
-        <w:pStyle w:val="ListParagraph"/>
-        <w:bidi w:val="0"/>
-        <w:ind w:left="501"/>
-        <w:rPr>
-          <w:rFonts w:asciiTheme="majorHAnsi" w:hAnsiTheme="majorHAnsi"/>
-          <w:sz w:val="28"/>
-          <w:szCs w:val="28"/>
-          <w:rtl/>
-        </w:rPr>
-      </w:pPr>
     </w:p>
     <w:sectPr>
       <w:footerReference w:type="default" r:id="rId22"/>
@@ -14736,6 +13240,118 @@
     </w:lvl>
   </w:abstractNum>
   <w:abstractNum w:abstractNumId="19" w15:restartNumberingAfterBreak="0">
+    <w:nsid w:val="387F1884"/>
+    <w:multiLevelType w:val="hybridMultilevel"/>
+    <w:tmpl w:val="77C6546C"/>
+    <w:lvl w:ilvl="0" w:tplc="1F1A7FDC">
+      <w:numFmt w:val="bullet"/>
+      <w:lvlText w:val="-"/>
+      <w:lvlJc w:val="left"/>
+      <w:pPr>
+        <w:ind w:left="720" w:hanging="360"/>
+      </w:pPr>
+      <w:rPr>
+        <w:rFonts w:ascii="Aptos Display" w:eastAsiaTheme="minorHAnsi" w:hAnsi="Aptos Display" w:cstheme="minorBidi" w:hint="default"/>
+      </w:rPr>
+    </w:lvl>
+    <w:lvl w:ilvl="1" w:tplc="04090003" w:tentative="1">
+      <w:start w:val="1"/>
+      <w:numFmt w:val="bullet"/>
+      <w:lvlText w:val="o"/>
+      <w:lvlJc w:val="left"/>
+      <w:pPr>
+        <w:ind w:left="1440" w:hanging="360"/>
+      </w:pPr>
+      <w:rPr>
+        <w:rFonts w:ascii="Courier New" w:hAnsi="Courier New" w:cs="Courier New" w:hint="default"/>
+      </w:rPr>
+    </w:lvl>
+    <w:lvl w:ilvl="2" w:tplc="04090005" w:tentative="1">
+      <w:start w:val="1"/>
+      <w:numFmt w:val="bullet"/>
+      <w:lvlText w:val=""/>
+      <w:lvlJc w:val="left"/>
+      <w:pPr>
+        <w:ind w:left="2160" w:hanging="360"/>
+      </w:pPr>
+      <w:rPr>
+        <w:rFonts w:ascii="Wingdings" w:hAnsi="Wingdings" w:hint="default"/>
+      </w:rPr>
+    </w:lvl>
+    <w:lvl w:ilvl="3" w:tplc="04090001" w:tentative="1">
+      <w:start w:val="1"/>
+      <w:numFmt w:val="bullet"/>
+      <w:lvlText w:val=""/>
+      <w:lvlJc w:val="left"/>
+      <w:pPr>
+        <w:ind w:left="2880" w:hanging="360"/>
+      </w:pPr>
+      <w:rPr>
+        <w:rFonts w:ascii="Symbol" w:hAnsi="Symbol" w:hint="default"/>
+      </w:rPr>
+    </w:lvl>
+    <w:lvl w:ilvl="4" w:tplc="04090003" w:tentative="1">
+      <w:start w:val="1"/>
+      <w:numFmt w:val="bullet"/>
+      <w:lvlText w:val="o"/>
+      <w:lvlJc w:val="left"/>
+      <w:pPr>
+        <w:ind w:left="3600" w:hanging="360"/>
+      </w:pPr>
+      <w:rPr>
+        <w:rFonts w:ascii="Courier New" w:hAnsi="Courier New" w:cs="Courier New" w:hint="default"/>
+      </w:rPr>
+    </w:lvl>
+    <w:lvl w:ilvl="5" w:tplc="04090005" w:tentative="1">
+      <w:start w:val="1"/>
+      <w:numFmt w:val="bullet"/>
+      <w:lvlText w:val=""/>
+      <w:lvlJc w:val="left"/>
+      <w:pPr>
+        <w:ind w:left="4320" w:hanging="360"/>
+      </w:pPr>
+      <w:rPr>
+        <w:rFonts w:ascii="Wingdings" w:hAnsi="Wingdings" w:hint="default"/>
+      </w:rPr>
+    </w:lvl>
+    <w:lvl w:ilvl="6" w:tplc="04090001" w:tentative="1">
+      <w:start w:val="1"/>
+      <w:numFmt w:val="bullet"/>
+      <w:lvlText w:val=""/>
+      <w:lvlJc w:val="left"/>
+      <w:pPr>
+        <w:ind w:left="5040" w:hanging="360"/>
+      </w:pPr>
+      <w:rPr>
+        <w:rFonts w:ascii="Symbol" w:hAnsi="Symbol" w:hint="default"/>
+      </w:rPr>
+    </w:lvl>
+    <w:lvl w:ilvl="7" w:tplc="04090003" w:tentative="1">
+      <w:start w:val="1"/>
+      <w:numFmt w:val="bullet"/>
+      <w:lvlText w:val="o"/>
+      <w:lvlJc w:val="left"/>
+      <w:pPr>
+        <w:ind w:left="5760" w:hanging="360"/>
+      </w:pPr>
+      <w:rPr>
+        <w:rFonts w:ascii="Courier New" w:hAnsi="Courier New" w:cs="Courier New" w:hint="default"/>
+      </w:rPr>
+    </w:lvl>
+    <w:lvl w:ilvl="8" w:tplc="04090005" w:tentative="1">
+      <w:start w:val="1"/>
+      <w:numFmt w:val="bullet"/>
+      <w:lvlText w:val=""/>
+      <w:lvlJc w:val="left"/>
+      <w:pPr>
+        <w:ind w:left="6480" w:hanging="360"/>
+      </w:pPr>
+      <w:rPr>
+        <w:rFonts w:ascii="Wingdings" w:hAnsi="Wingdings" w:hint="default"/>
+      </w:rPr>
+    </w:lvl>
+  </w:abstractNum>
+  <w:abstractNum w:abstractNumId="20" w15:restartNumberingAfterBreak="0">
     <w:nsid w:val="3A284F44"/>
     <w:multiLevelType w:val="multilevel"/>
     <w:tmpl w:val="1C646CE0"/>
@@ -14885,7 +13501,7 @@
       </w:rPr>
     </w:lvl>
   </w:abstractNum>
-  <w:abstractNum w:abstractNumId="20" w15:restartNumberingAfterBreak="0">
+  <w:abstractNum w:abstractNumId="21" w15:restartNumberingAfterBreak="0">
     <w:nsid w:val="3A81337F"/>
     <w:multiLevelType w:val="hybridMultilevel"/>
     <w:tmpl w:val="53704B7C"/>
@@ -14974,7 +13590,7 @@
       </w:pPr>
     </w:lvl>
   </w:abstractNum>
-  <w:abstractNum w:abstractNumId="21" w15:restartNumberingAfterBreak="0">
+  <w:abstractNum w:abstractNumId="22" w15:restartNumberingAfterBreak="0">
     <w:nsid w:val="3E464490"/>
     <w:multiLevelType w:val="multilevel"/>
     <w:tmpl w:val="09487626"/>
@@ -15123,7 +13739,7 @@
       </w:rPr>
     </w:lvl>
   </w:abstractNum>
-  <w:abstractNum w:abstractNumId="22" w15:restartNumberingAfterBreak="0">
+  <w:abstractNum w:abstractNumId="23" w15:restartNumberingAfterBreak="0">
     <w:nsid w:val="41300664"/>
     <w:multiLevelType w:val="multilevel"/>
     <w:tmpl w:val="9502DCD0"/>
@@ -15272,7 +13888,7 @@
       </w:rPr>
     </w:lvl>
   </w:abstractNum>
-  <w:abstractNum w:abstractNumId="23" w15:restartNumberingAfterBreak="0">
+  <w:abstractNum w:abstractNumId="24" w15:restartNumberingAfterBreak="0">
     <w:nsid w:val="42271909"/>
     <w:multiLevelType w:val="hybridMultilevel"/>
     <w:tmpl w:val="53704B7C"/>
@@ -15361,7 +13977,7 @@
       </w:pPr>
     </w:lvl>
   </w:abstractNum>
-  <w:abstractNum w:abstractNumId="24" w15:restartNumberingAfterBreak="0">
+  <w:abstractNum w:abstractNumId="25" w15:restartNumberingAfterBreak="0">
     <w:nsid w:val="437D4C95"/>
     <w:multiLevelType w:val="hybridMultilevel"/>
     <w:tmpl w:val="6736120A"/>
@@ -15474,7 +14090,7 @@
       </w:rPr>
     </w:lvl>
   </w:abstractNum>
-  <w:abstractNum w:abstractNumId="25" w15:restartNumberingAfterBreak="0">
+  <w:abstractNum w:abstractNumId="26" w15:restartNumberingAfterBreak="0">
     <w:nsid w:val="45580ECD"/>
     <w:multiLevelType w:val="hybridMultilevel"/>
     <w:tmpl w:val="53704B7C"/>
@@ -15563,7 +14179,7 @@
       </w:pPr>
     </w:lvl>
   </w:abstractNum>
-  <w:abstractNum w:abstractNumId="26" w15:restartNumberingAfterBreak="0">
+  <w:abstractNum w:abstractNumId="27" w15:restartNumberingAfterBreak="0">
     <w:nsid w:val="45D54232"/>
     <w:multiLevelType w:val="multilevel"/>
     <w:tmpl w:val="586A4D58"/>
@@ -15712,7 +14328,7 @@
       </w:rPr>
     </w:lvl>
   </w:abstractNum>
-  <w:abstractNum w:abstractNumId="27" w15:restartNumberingAfterBreak="0">
+  <w:abstractNum w:abstractNumId="28" w15:restartNumberingAfterBreak="0">
     <w:nsid w:val="46706ABC"/>
     <w:multiLevelType w:val="hybridMultilevel"/>
     <w:tmpl w:val="F82A2DE4"/>
@@ -15825,7 +14441,7 @@
       </w:rPr>
     </w:lvl>
   </w:abstractNum>
-  <w:abstractNum w:abstractNumId="28" w15:restartNumberingAfterBreak="0">
+  <w:abstractNum w:abstractNumId="29" w15:restartNumberingAfterBreak="0">
     <w:nsid w:val="4D156BE4"/>
     <w:multiLevelType w:val="hybridMultilevel"/>
     <w:tmpl w:val="9B161180"/>
@@ -15938,7 +14554,7 @@
       </w:rPr>
     </w:lvl>
   </w:abstractNum>
-  <w:abstractNum w:abstractNumId="29" w15:restartNumberingAfterBreak="0">
+  <w:abstractNum w:abstractNumId="30" w15:restartNumberingAfterBreak="0">
     <w:nsid w:val="56315645"/>
     <w:multiLevelType w:val="hybridMultilevel"/>
     <w:tmpl w:val="53704B7C"/>
@@ -16027,7 +14643,7 @@
       </w:pPr>
     </w:lvl>
   </w:abstractNum>
-  <w:abstractNum w:abstractNumId="30" w15:restartNumberingAfterBreak="0">
+  <w:abstractNum w:abstractNumId="31" w15:restartNumberingAfterBreak="0">
     <w:nsid w:val="5E646558"/>
     <w:multiLevelType w:val="multilevel"/>
     <w:tmpl w:val="74685BD2"/>
@@ -16176,7 +14792,7 @@
       </w:rPr>
     </w:lvl>
   </w:abstractNum>
-  <w:abstractNum w:abstractNumId="31" w15:restartNumberingAfterBreak="0">
+  <w:abstractNum w:abstractNumId="32" w15:restartNumberingAfterBreak="0">
     <w:nsid w:val="640439A1"/>
     <w:multiLevelType w:val="hybridMultilevel"/>
     <w:tmpl w:val="D1D45AC2"/>
@@ -16289,7 +14905,7 @@
       </w:rPr>
     </w:lvl>
   </w:abstractNum>
-  <w:abstractNum w:abstractNumId="32" w15:restartNumberingAfterBreak="0">
+  <w:abstractNum w:abstractNumId="33" w15:restartNumberingAfterBreak="0">
     <w:nsid w:val="665C25BC"/>
     <w:multiLevelType w:val="hybridMultilevel"/>
     <w:tmpl w:val="53704B7C"/>
@@ -16378,7 +14994,7 @@
       </w:pPr>
     </w:lvl>
   </w:abstractNum>
-  <w:abstractNum w:abstractNumId="33" w15:restartNumberingAfterBreak="0">
+  <w:abstractNum w:abstractNumId="34" w15:restartNumberingAfterBreak="0">
     <w:nsid w:val="6F00280E"/>
     <w:multiLevelType w:val="multilevel"/>
     <w:tmpl w:val="3DB84DA2"/>
@@ -16495,7 +15111,7 @@
       </w:pPr>
     </w:lvl>
   </w:abstractNum>
-  <w:abstractNum w:abstractNumId="34" w15:restartNumberingAfterBreak="0">
+  <w:abstractNum w:abstractNumId="35" w15:restartNumberingAfterBreak="0">
     <w:nsid w:val="70CD30CB"/>
     <w:multiLevelType w:val="multilevel"/>
     <w:tmpl w:val="D16E19EC"/>
@@ -16592,7 +15208,7 @@
       </w:pPr>
     </w:lvl>
   </w:abstractNum>
-  <w:abstractNum w:abstractNumId="35" w15:restartNumberingAfterBreak="0">
+  <w:abstractNum w:abstractNumId="36" w15:restartNumberingAfterBreak="0">
     <w:nsid w:val="7CAD58E7"/>
     <w:multiLevelType w:val="multilevel"/>
     <w:tmpl w:val="A9DE55B8"/>
@@ -16748,16 +15364,16 @@
     <w:abstractNumId w:val="2"/>
   </w:num>
   <w:num w:numId="3" w16cid:durableId="1171799412">
-    <w:abstractNumId w:val="26"/>
+    <w:abstractNumId w:val="27"/>
   </w:num>
   <w:num w:numId="4" w16cid:durableId="944195770">
     <w:abstractNumId w:val="7"/>
   </w:num>
   <w:num w:numId="5" w16cid:durableId="857087540">
-    <w:abstractNumId w:val="22"/>
+    <w:abstractNumId w:val="23"/>
   </w:num>
   <w:num w:numId="6" w16cid:durableId="1804077600">
-    <w:abstractNumId w:val="21"/>
+    <w:abstractNumId w:val="22"/>
   </w:num>
   <w:num w:numId="7" w16cid:durableId="417216864">
     <w:abstractNumId w:val="11"/>
@@ -16788,13 +15404,13 @@
     </w:lvlOverride>
   </w:num>
   <w:num w:numId="8" w16cid:durableId="473261473">
-    <w:abstractNumId w:val="30"/>
+    <w:abstractNumId w:val="31"/>
   </w:num>
   <w:num w:numId="9" w16cid:durableId="963578714">
     <w:abstractNumId w:val="18"/>
   </w:num>
   <w:num w:numId="10" w16cid:durableId="1426539815">
-    <w:abstractNumId w:val="31"/>
+    <w:abstractNumId w:val="32"/>
   </w:num>
   <w:num w:numId="11" w16cid:durableId="62878297">
     <w:abstractNumId w:val="16"/>
@@ -16887,7 +15503,7 @@
     </w:lvlOverride>
   </w:num>
   <w:num w:numId="14" w16cid:durableId="1226529186">
-    <w:abstractNumId w:val="25"/>
+    <w:abstractNumId w:val="26"/>
     <w:lvlOverride w:ilvl="0">
       <w:startOverride w:val="1"/>
     </w:lvlOverride>
@@ -16917,7 +15533,7 @@
     </w:lvlOverride>
   </w:num>
   <w:num w:numId="15" w16cid:durableId="1442188270">
-    <w:abstractNumId w:val="32"/>
+    <w:abstractNumId w:val="33"/>
     <w:lvlOverride w:ilvl="0">
       <w:startOverride w:val="1"/>
     </w:lvlOverride>
@@ -16977,7 +15593,7 @@
     </w:lvlOverride>
   </w:num>
   <w:num w:numId="17" w16cid:durableId="1424033297">
-    <w:abstractNumId w:val="23"/>
+    <w:abstractNumId w:val="24"/>
     <w:lvlOverride w:ilvl="0">
       <w:startOverride w:val="1"/>
     </w:lvlOverride>
@@ -17007,7 +15623,7 @@
     </w:lvlOverride>
   </w:num>
   <w:num w:numId="18" w16cid:durableId="1389918293">
-    <w:abstractNumId w:val="29"/>
+    <w:abstractNumId w:val="30"/>
     <w:lvlOverride w:ilvl="0">
       <w:startOverride w:val="1"/>
     </w:lvlOverride>
@@ -17076,22 +15692,22 @@
     <w:abstractNumId w:val="1"/>
   </w:num>
   <w:num w:numId="23" w16cid:durableId="1263800802">
-    <w:abstractNumId w:val="19"/>
+    <w:abstractNumId w:val="20"/>
   </w:num>
   <w:num w:numId="24" w16cid:durableId="1837068635">
     <w:abstractNumId w:val="14"/>
   </w:num>
   <w:num w:numId="25" w16cid:durableId="1728146329">
-    <w:abstractNumId w:val="35"/>
+    <w:abstractNumId w:val="36"/>
   </w:num>
   <w:num w:numId="26" w16cid:durableId="1238518941">
-    <w:abstractNumId w:val="33"/>
+    <w:abstractNumId w:val="34"/>
   </w:num>
   <w:num w:numId="27" w16cid:durableId="1032000933">
     <w:abstractNumId w:val="4"/>
   </w:num>
   <w:num w:numId="28" w16cid:durableId="1123226882">
-    <w:abstractNumId w:val="20"/>
+    <w:abstractNumId w:val="21"/>
   </w:num>
   <w:num w:numId="29" w16cid:durableId="124811676">
     <w:abstractNumId w:val="17"/>
@@ -17100,28 +15716,31 @@
     <w:abstractNumId w:val="15"/>
   </w:num>
   <w:num w:numId="31" w16cid:durableId="326398752">
-    <w:abstractNumId w:val="34"/>
+    <w:abstractNumId w:val="35"/>
   </w:num>
   <w:num w:numId="32" w16cid:durableId="451438834">
-    <w:abstractNumId w:val="31"/>
+    <w:abstractNumId w:val="32"/>
   </w:num>
   <w:num w:numId="33" w16cid:durableId="1482846851">
     <w:abstractNumId w:val="3"/>
   </w:num>
   <w:num w:numId="34" w16cid:durableId="1471172351">
-    <w:abstractNumId w:val="24"/>
+    <w:abstractNumId w:val="25"/>
   </w:num>
   <w:num w:numId="35" w16cid:durableId="1341816515">
-    <w:abstractNumId w:val="28"/>
+    <w:abstractNumId w:val="29"/>
   </w:num>
   <w:num w:numId="36" w16cid:durableId="1072392633">
     <w:abstractNumId w:val="12"/>
   </w:num>
   <w:num w:numId="37" w16cid:durableId="22830364">
-    <w:abstractNumId w:val="27"/>
+    <w:abstractNumId w:val="28"/>
   </w:num>
   <w:num w:numId="38" w16cid:durableId="1755933153">
     <w:abstractNumId w:val="13"/>
+  </w:num>
+  <w:num w:numId="39" w16cid:durableId="1883899116">
+    <w:abstractNumId w:val="19"/>
   </w:num>
   <w:numIdMacAtCleanup w:val="31"/>
 </w:numbering>

</xml_diff>